<commit_message>
Se modifica proyecto formtivo, y se crea tabla de entidades
</commit_message>
<xml_diff>
--- a/documentacion/Proyecto Formativo.docx
+++ b/documentacion/Proyecto Formativo.docx
@@ -867,11 +867,10 @@
       <w:bookmarkEnd w:id="1"/>
     </w:p>
     <w:p>
-      <w:bookmarkStart w:id="2" w:name="_GoBack"/>
       <w:r>
         <w:rPr>
           <w:noProof/>
-          <w:lang w:eastAsia="es-CO"/>
+          <w:lang w:val="en-US"/>
         </w:rPr>
         <w:drawing>
           <wp:anchor distT="0" distB="0" distL="114300" distR="114300" simplePos="0" relativeHeight="251658240" behindDoc="0" locked="0" layoutInCell="1" allowOverlap="1" wp14:anchorId="7875547A" wp14:editId="4836CED8">
@@ -897,7 +896,7 @@
                     <pic:cNvPicPr/>
                   </pic:nvPicPr>
                   <pic:blipFill>
-                    <a:blip r:embed="rId5" cstate="print">
+                    <a:blip r:embed="rId6" cstate="print">
                       <a:extLst>
                         <a:ext uri="{28A0092B-C50C-407E-A947-70E740481C1C}">
                           <a14:useLocalDpi xmlns:a14="http://schemas.microsoft.com/office/drawing/2010/main" val="0"/>
@@ -929,7 +928,6 @@
           </wp:anchor>
         </w:drawing>
       </w:r>
-      <w:bookmarkEnd w:id="2"/>
     </w:p>
     <w:p/>
     <w:p/>
@@ -964,7 +962,7 @@
           <w:lang w:eastAsia="es-CO"/>
         </w:rPr>
       </w:pPr>
-      <w:bookmarkStart w:id="3" w:name="_Toc89575457"/>
+      <w:bookmarkStart w:id="2" w:name="_Toc89575457"/>
       <w:r>
         <w:rPr>
           <w:rFonts w:eastAsia="Times New Roman"/>
@@ -973,7 +971,7 @@
         <w:lastRenderedPageBreak/>
         <w:t>Escenarios de casos de uso</w:t>
       </w:r>
-      <w:bookmarkEnd w:id="3"/>
+      <w:bookmarkEnd w:id="2"/>
     </w:p>
     <w:p>
       <w:pPr>
@@ -1645,55 +1643,79 @@
     </w:tbl>
     <w:p>
       <w:pPr>
-        <w:rPr>
-          <w:lang w:eastAsia="es-CO"/>
-        </w:rPr>
-      </w:pPr>
-    </w:p>
-    <w:p>
-      <w:pPr>
-        <w:rPr>
-          <w:lang w:eastAsia="es-CO"/>
-        </w:rPr>
-      </w:pPr>
-    </w:p>
-    <w:p>
-      <w:pPr>
-        <w:rPr>
-          <w:lang w:eastAsia="es-CO"/>
-        </w:rPr>
-      </w:pPr>
-    </w:p>
-    <w:p>
-      <w:pPr>
-        <w:rPr>
-          <w:lang w:eastAsia="es-CO"/>
-        </w:rPr>
-      </w:pPr>
-    </w:p>
-    <w:p>
-      <w:pPr>
-        <w:rPr>
-          <w:lang w:eastAsia="es-CO"/>
-        </w:rPr>
-      </w:pPr>
-    </w:p>
-    <w:p>
-      <w:pPr>
-        <w:rPr>
-          <w:lang w:eastAsia="es-CO"/>
-        </w:rPr>
-      </w:pPr>
-    </w:p>
-    <w:p>
-      <w:pPr>
         <w:pStyle w:val="Ttulo1"/>
       </w:pPr>
-      <w:bookmarkStart w:id="4" w:name="_Toc89575458"/>
+      <w:bookmarkStart w:id="3" w:name="_Toc89575458"/>
+    </w:p>
+    <w:p>
+      <w:pPr>
+        <w:pStyle w:val="Ttulo1"/>
+      </w:pPr>
+    </w:p>
+    <w:p>
+      <w:pPr>
+        <w:pStyle w:val="Ttulo1"/>
+      </w:pPr>
+    </w:p>
+    <w:p>
+      <w:pPr>
+        <w:pStyle w:val="Ttulo1"/>
+      </w:pPr>
+    </w:p>
+    <w:p>
+      <w:pPr>
+        <w:pStyle w:val="Ttulo1"/>
+      </w:pPr>
+    </w:p>
+    <w:p>
+      <w:pPr>
+        <w:pStyle w:val="Ttulo1"/>
+      </w:pPr>
+    </w:p>
+    <w:p>
+      <w:pPr>
+        <w:pStyle w:val="Ttulo1"/>
+      </w:pPr>
+    </w:p>
+    <w:p>
+      <w:pPr>
+        <w:pStyle w:val="Ttulo1"/>
+      </w:pPr>
+    </w:p>
+    <w:p>
+      <w:pPr>
+        <w:pStyle w:val="Ttulo1"/>
+      </w:pPr>
+    </w:p>
+    <w:p>
+      <w:pPr>
+        <w:pStyle w:val="Ttulo1"/>
+      </w:pPr>
+    </w:p>
+    <w:p>
+      <w:pPr>
+        <w:pStyle w:val="Ttulo1"/>
+      </w:pPr>
+    </w:p>
+    <w:p>
+      <w:pPr>
+        <w:pStyle w:val="Ttulo1"/>
+      </w:pPr>
+    </w:p>
+    <w:p>
+      <w:pPr>
+        <w:pStyle w:val="Ttulo1"/>
+      </w:pPr>
+    </w:p>
+    <w:p>
+      <w:pPr>
+        <w:pStyle w:val="Ttulo1"/>
+      </w:pPr>
       <w:r>
+        <w:lastRenderedPageBreak/>
         <w:t>Modelo de Análisis</w:t>
       </w:r>
-      <w:bookmarkEnd w:id="4"/>
+      <w:bookmarkEnd w:id="3"/>
     </w:p>
     <w:p>
       <w:pPr>
@@ -1702,7 +1724,7 @@
           <w:lang w:eastAsia="es-CO"/>
         </w:rPr>
       </w:pPr>
-      <w:bookmarkStart w:id="5" w:name="_Toc89575459"/>
+      <w:bookmarkStart w:id="4" w:name="_Toc89575459"/>
       <w:r>
         <w:rPr>
           <w:lang w:eastAsia="es-CO"/>
@@ -1721,23 +1743,1838 @@
         </w:rPr>
         <w:t>)</w:t>
       </w:r>
-      <w:bookmarkEnd w:id="5"/>
+      <w:bookmarkEnd w:id="4"/>
+    </w:p>
+    <w:p>
+      <w:pPr>
+        <w:rPr>
+          <w:lang w:eastAsia="es-CO"/>
+        </w:rPr>
+      </w:pPr>
+      <w:r>
+        <w:rPr>
+          <w:noProof/>
+          <w:lang w:val="en-US"/>
+        </w:rPr>
+        <w:drawing>
+          <wp:anchor distT="0" distB="0" distL="114300" distR="114300" simplePos="0" relativeHeight="251659264" behindDoc="0" locked="0" layoutInCell="1" allowOverlap="1" wp14:anchorId="432CF62C" wp14:editId="2EECDE5C">
+            <wp:simplePos x="0" y="0"/>
+            <wp:positionH relativeFrom="margin">
+              <wp:align>center</wp:align>
+            </wp:positionH>
+            <wp:positionV relativeFrom="paragraph">
+              <wp:posOffset>10795</wp:posOffset>
+            </wp:positionV>
+            <wp:extent cx="5353050" cy="6897818"/>
+            <wp:effectExtent l="0" t="0" r="0" b="0"/>
+            <wp:wrapNone/>
+            <wp:docPr id="1" name="Imagen 1"/>
+            <wp:cNvGraphicFramePr>
+              <a:graphicFrameLocks xmlns:a="http://schemas.openxmlformats.org/drawingml/2006/main" noChangeAspect="1"/>
+            </wp:cNvGraphicFramePr>
+            <a:graphic xmlns:a="http://schemas.openxmlformats.org/drawingml/2006/main">
+              <a:graphicData uri="http://schemas.openxmlformats.org/drawingml/2006/picture">
+                <pic:pic xmlns:pic="http://schemas.openxmlformats.org/drawingml/2006/picture">
+                  <pic:nvPicPr>
+                    <pic:cNvPr id="1" name="DiagramaClases.png"/>
+                    <pic:cNvPicPr/>
+                  </pic:nvPicPr>
+                  <pic:blipFill>
+                    <a:blip r:embed="rId7">
+                      <a:extLst>
+                        <a:ext uri="{28A0092B-C50C-407E-A947-70E740481C1C}">
+                          <a14:useLocalDpi xmlns:a14="http://schemas.microsoft.com/office/drawing/2010/main" val="0"/>
+                        </a:ext>
+                      </a:extLst>
+                    </a:blip>
+                    <a:stretch>
+                      <a:fillRect/>
+                    </a:stretch>
+                  </pic:blipFill>
+                  <pic:spPr>
+                    <a:xfrm>
+                      <a:off x="0" y="0"/>
+                      <a:ext cx="5353050" cy="6897818"/>
+                    </a:xfrm>
+                    <a:prstGeom prst="rect">
+                      <a:avLst/>
+                    </a:prstGeom>
+                  </pic:spPr>
+                </pic:pic>
+              </a:graphicData>
+            </a:graphic>
+            <wp14:sizeRelH relativeFrom="margin">
+              <wp14:pctWidth>0</wp14:pctWidth>
+            </wp14:sizeRelH>
+            <wp14:sizeRelV relativeFrom="margin">
+              <wp14:pctHeight>0</wp14:pctHeight>
+            </wp14:sizeRelV>
+          </wp:anchor>
+        </w:drawing>
+      </w:r>
+    </w:p>
+    <w:p>
+      <w:pPr>
+        <w:rPr>
+          <w:lang w:eastAsia="es-CO"/>
+        </w:rPr>
+      </w:pPr>
+    </w:p>
+    <w:p>
+      <w:pPr>
+        <w:rPr>
+          <w:lang w:eastAsia="es-CO"/>
+        </w:rPr>
+      </w:pPr>
+    </w:p>
+    <w:p>
+      <w:pPr>
+        <w:rPr>
+          <w:lang w:eastAsia="es-CO"/>
+        </w:rPr>
+      </w:pPr>
+    </w:p>
+    <w:p>
+      <w:pPr>
+        <w:rPr>
+          <w:lang w:eastAsia="es-CO"/>
+        </w:rPr>
+      </w:pPr>
+    </w:p>
+    <w:p>
+      <w:pPr>
+        <w:rPr>
+          <w:lang w:eastAsia="es-CO"/>
+        </w:rPr>
+      </w:pPr>
+    </w:p>
+    <w:p>
+      <w:pPr>
+        <w:rPr>
+          <w:lang w:eastAsia="es-CO"/>
+        </w:rPr>
+      </w:pPr>
+    </w:p>
+    <w:p>
+      <w:pPr>
+        <w:rPr>
+          <w:lang w:eastAsia="es-CO"/>
+        </w:rPr>
+      </w:pPr>
+    </w:p>
+    <w:p>
+      <w:pPr>
+        <w:rPr>
+          <w:lang w:eastAsia="es-CO"/>
+        </w:rPr>
+      </w:pPr>
+    </w:p>
+    <w:p>
+      <w:pPr>
+        <w:rPr>
+          <w:lang w:eastAsia="es-CO"/>
+        </w:rPr>
+      </w:pPr>
+    </w:p>
+    <w:p>
+      <w:pPr>
+        <w:rPr>
+          <w:lang w:eastAsia="es-CO"/>
+        </w:rPr>
+      </w:pPr>
+    </w:p>
+    <w:p>
+      <w:pPr>
+        <w:rPr>
+          <w:lang w:eastAsia="es-CO"/>
+        </w:rPr>
+      </w:pPr>
+    </w:p>
+    <w:p>
+      <w:pPr>
+        <w:rPr>
+          <w:lang w:eastAsia="es-CO"/>
+        </w:rPr>
+      </w:pPr>
+    </w:p>
+    <w:p>
+      <w:pPr>
+        <w:rPr>
+          <w:lang w:eastAsia="es-CO"/>
+        </w:rPr>
+      </w:pPr>
+    </w:p>
+    <w:p>
+      <w:pPr>
+        <w:rPr>
+          <w:lang w:eastAsia="es-CO"/>
+        </w:rPr>
+      </w:pPr>
+    </w:p>
+    <w:p>
+      <w:pPr>
+        <w:rPr>
+          <w:lang w:eastAsia="es-CO"/>
+        </w:rPr>
+      </w:pPr>
+    </w:p>
+    <w:p>
+      <w:pPr>
+        <w:rPr>
+          <w:lang w:eastAsia="es-CO"/>
+        </w:rPr>
+      </w:pPr>
+    </w:p>
+    <w:p>
+      <w:pPr>
+        <w:rPr>
+          <w:lang w:eastAsia="es-CO"/>
+        </w:rPr>
+      </w:pPr>
+    </w:p>
+    <w:p>
+      <w:pPr>
+        <w:rPr>
+          <w:lang w:eastAsia="es-CO"/>
+        </w:rPr>
+      </w:pPr>
+    </w:p>
+    <w:p>
+      <w:pPr>
+        <w:rPr>
+          <w:lang w:eastAsia="es-CO"/>
+        </w:rPr>
+      </w:pPr>
+    </w:p>
+    <w:p>
+      <w:pPr>
+        <w:rPr>
+          <w:lang w:eastAsia="es-CO"/>
+        </w:rPr>
+      </w:pPr>
+    </w:p>
+    <w:p>
+      <w:pPr>
+        <w:rPr>
+          <w:lang w:eastAsia="es-CO"/>
+        </w:rPr>
+      </w:pPr>
+    </w:p>
+    <w:p>
+      <w:pPr>
+        <w:rPr>
+          <w:lang w:eastAsia="es-CO"/>
+        </w:rPr>
+      </w:pPr>
     </w:p>
     <w:p>
       <w:pPr>
         <w:pStyle w:val="Ttulo2"/>
         <w:rPr>
-          <w:lang w:eastAsia="es-CO"/>
-        </w:rPr>
-      </w:pPr>
-      <w:bookmarkStart w:id="6" w:name="_Toc89575460"/>
+          <w:rFonts w:asciiTheme="minorHAnsi" w:eastAsiaTheme="minorHAnsi" w:hAnsiTheme="minorHAnsi" w:cstheme="minorBidi"/>
+          <w:b w:val="0"/>
+          <w:color w:val="auto"/>
+          <w:sz w:val="22"/>
+          <w:szCs w:val="22"/>
+          <w:lang w:eastAsia="es-CO"/>
+        </w:rPr>
+      </w:pPr>
+      <w:bookmarkStart w:id="5" w:name="_Toc89575460"/>
+    </w:p>
+    <w:p>
+      <w:pPr>
+        <w:pStyle w:val="Ttulo2"/>
+        <w:rPr>
+          <w:lang w:eastAsia="es-CO"/>
+        </w:rPr>
+      </w:pPr>
+    </w:p>
+    <w:p>
+      <w:pPr>
+        <w:rPr>
+          <w:lang w:eastAsia="es-CO"/>
+        </w:rPr>
+      </w:pPr>
+    </w:p>
+    <w:p>
+      <w:pPr>
+        <w:rPr>
+          <w:lang w:eastAsia="es-CO"/>
+        </w:rPr>
+      </w:pPr>
+      <w:r>
+        <w:rPr>
+          <w:lang w:eastAsia="es-CO"/>
+        </w:rPr>
+        <w:t xml:space="preserve">        </w:t>
+      </w:r>
+    </w:p>
+    <w:tbl>
+      <w:tblPr>
+        <w:tblW w:w="7200" w:type="dxa"/>
+        <w:tblLook w:val="04A0" w:firstRow="1" w:lastRow="0" w:firstColumn="1" w:lastColumn="0" w:noHBand="0" w:noVBand="1"/>
+      </w:tblPr>
+      <w:tblGrid>
+        <w:gridCol w:w="3600"/>
+        <w:gridCol w:w="3600"/>
+      </w:tblGrid>
+      <w:tr>
+        <w:trPr>
+          <w:trHeight w:val="300"/>
+        </w:trPr>
+        <w:tc>
+          <w:tcPr>
+            <w:tcW w:w="3600" w:type="dxa"/>
+            <w:tcBorders>
+              <w:top w:val="single" w:sz="4" w:space="0" w:color="auto"/>
+              <w:left w:val="single" w:sz="4" w:space="0" w:color="auto"/>
+              <w:bottom w:val="single" w:sz="4" w:space="0" w:color="auto"/>
+              <w:right w:val="single" w:sz="4" w:space="0" w:color="auto"/>
+            </w:tcBorders>
+            <w:shd w:val="clear" w:color="000000" w:fill="000000"/>
+            <w:noWrap/>
+            <w:vAlign w:val="bottom"/>
+            <w:hideMark/>
+          </w:tcPr>
+          <w:p>
+            <w:pPr>
+              <w:spacing w:after="0" w:line="240" w:lineRule="auto"/>
+              <w:rPr>
+                <w:rFonts w:ascii="Calibri" w:eastAsia="Times New Roman" w:hAnsi="Calibri" w:cs="Calibri"/>
+                <w:color w:val="FFFFFF"/>
+                <w:lang w:val="en-US"/>
+              </w:rPr>
+            </w:pPr>
+            <w:proofErr w:type="spellStart"/>
+            <w:r>
+              <w:rPr>
+                <w:rFonts w:ascii="Calibri" w:eastAsia="Times New Roman" w:hAnsi="Calibri" w:cs="Calibri"/>
+                <w:color w:val="FFFFFF"/>
+                <w:lang w:val="en-US"/>
+              </w:rPr>
+              <w:lastRenderedPageBreak/>
+              <w:t>Identificador</w:t>
+            </w:r>
+            <w:proofErr w:type="spellEnd"/>
+            <w:r>
+              <w:rPr>
+                <w:rFonts w:ascii="Calibri" w:eastAsia="Times New Roman" w:hAnsi="Calibri" w:cs="Calibri"/>
+                <w:color w:val="FFFFFF"/>
+                <w:lang w:val="en-US"/>
+              </w:rPr>
+              <w:t xml:space="preserve"> de la </w:t>
+            </w:r>
+            <w:proofErr w:type="spellStart"/>
+            <w:r>
+              <w:rPr>
+                <w:rFonts w:ascii="Calibri" w:eastAsia="Times New Roman" w:hAnsi="Calibri" w:cs="Calibri"/>
+                <w:color w:val="FFFFFF"/>
+                <w:lang w:val="en-US"/>
+              </w:rPr>
+              <w:t>entidad</w:t>
+            </w:r>
+            <w:proofErr w:type="spellEnd"/>
+          </w:p>
+        </w:tc>
+        <w:tc>
+          <w:tcPr>
+            <w:tcW w:w="3600" w:type="dxa"/>
+            <w:tcBorders>
+              <w:top w:val="single" w:sz="4" w:space="0" w:color="auto"/>
+              <w:left w:val="nil"/>
+              <w:bottom w:val="single" w:sz="4" w:space="0" w:color="auto"/>
+              <w:right w:val="single" w:sz="4" w:space="0" w:color="auto"/>
+            </w:tcBorders>
+            <w:shd w:val="clear" w:color="000000" w:fill="000000"/>
+            <w:noWrap/>
+            <w:vAlign w:val="bottom"/>
+            <w:hideMark/>
+          </w:tcPr>
+          <w:p>
+            <w:pPr>
+              <w:spacing w:after="0" w:line="240" w:lineRule="auto"/>
+              <w:rPr>
+                <w:rFonts w:ascii="Calibri" w:eastAsia="Times New Roman" w:hAnsi="Calibri" w:cs="Calibri"/>
+                <w:color w:val="FFFFFF"/>
+                <w:lang w:val="en-US"/>
+              </w:rPr>
+            </w:pPr>
+            <w:proofErr w:type="spellStart"/>
+            <w:r>
+              <w:rPr>
+                <w:rFonts w:ascii="Calibri" w:eastAsia="Times New Roman" w:hAnsi="Calibri" w:cs="Calibri"/>
+                <w:color w:val="FFFFFF"/>
+                <w:lang w:val="en-US"/>
+              </w:rPr>
+              <w:t>Descripción</w:t>
+            </w:r>
+            <w:proofErr w:type="spellEnd"/>
+          </w:p>
+        </w:tc>
+      </w:tr>
+      <w:tr>
+        <w:trPr>
+          <w:trHeight w:val="300"/>
+        </w:trPr>
+        <w:tc>
+          <w:tcPr>
+            <w:tcW w:w="3600" w:type="dxa"/>
+            <w:vMerge w:val="restart"/>
+            <w:tcBorders>
+              <w:top w:val="single" w:sz="4" w:space="0" w:color="auto"/>
+              <w:left w:val="single" w:sz="4" w:space="0" w:color="auto"/>
+              <w:bottom w:val="single" w:sz="4" w:space="0" w:color="auto"/>
+              <w:right w:val="single" w:sz="4" w:space="0" w:color="auto"/>
+            </w:tcBorders>
+            <w:shd w:val="clear" w:color="auto" w:fill="auto"/>
+            <w:noWrap/>
+            <w:hideMark/>
+          </w:tcPr>
+          <w:p>
+            <w:pPr>
+              <w:spacing w:after="0" w:line="240" w:lineRule="auto"/>
+              <w:rPr>
+                <w:rFonts w:ascii="Calibri" w:eastAsia="Times New Roman" w:hAnsi="Calibri" w:cs="Calibri"/>
+                <w:color w:val="000000"/>
+                <w:lang w:val="en-US"/>
+              </w:rPr>
+            </w:pPr>
+            <w:proofErr w:type="spellStart"/>
+            <w:r>
+              <w:rPr>
+                <w:rFonts w:ascii="Calibri" w:eastAsia="Times New Roman" w:hAnsi="Calibri" w:cs="Calibri"/>
+                <w:color w:val="000000"/>
+                <w:lang w:val="en-US"/>
+              </w:rPr>
+              <w:t>Empresa</w:t>
+            </w:r>
+            <w:proofErr w:type="spellEnd"/>
+          </w:p>
+        </w:tc>
+        <w:tc>
+          <w:tcPr>
+            <w:tcW w:w="3600" w:type="dxa"/>
+            <w:vMerge w:val="restart"/>
+            <w:tcBorders>
+              <w:top w:val="single" w:sz="4" w:space="0" w:color="auto"/>
+              <w:left w:val="single" w:sz="4" w:space="0" w:color="auto"/>
+              <w:bottom w:val="single" w:sz="4" w:space="0" w:color="auto"/>
+              <w:right w:val="single" w:sz="4" w:space="0" w:color="auto"/>
+            </w:tcBorders>
+            <w:shd w:val="clear" w:color="auto" w:fill="auto"/>
+            <w:noWrap/>
+            <w:vAlign w:val="bottom"/>
+            <w:hideMark/>
+          </w:tcPr>
+          <w:p>
+            <w:pPr>
+              <w:spacing w:after="0" w:line="240" w:lineRule="auto"/>
+              <w:jc w:val="center"/>
+              <w:rPr>
+                <w:rFonts w:ascii="Calibri" w:eastAsia="Times New Roman" w:hAnsi="Calibri" w:cs="Calibri"/>
+                <w:color w:val="000000"/>
+                <w:lang w:val="en-US"/>
+              </w:rPr>
+            </w:pPr>
+            <w:r>
+              <w:rPr>
+                <w:rFonts w:ascii="Calibri" w:eastAsia="Times New Roman" w:hAnsi="Calibri" w:cs="Calibri"/>
+                <w:color w:val="000000"/>
+                <w:lang w:val="en-US"/>
+              </w:rPr>
+              <w:t> </w:t>
+            </w:r>
+          </w:p>
+        </w:tc>
+      </w:tr>
+      <w:tr>
+        <w:trPr>
+          <w:trHeight w:val="300"/>
+        </w:trPr>
+        <w:tc>
+          <w:tcPr>
+            <w:tcW w:w="3600" w:type="dxa"/>
+            <w:vMerge/>
+            <w:tcBorders>
+              <w:top w:val="single" w:sz="4" w:space="0" w:color="auto"/>
+              <w:left w:val="single" w:sz="4" w:space="0" w:color="auto"/>
+              <w:bottom w:val="single" w:sz="4" w:space="0" w:color="auto"/>
+              <w:right w:val="single" w:sz="4" w:space="0" w:color="auto"/>
+            </w:tcBorders>
+            <w:vAlign w:val="center"/>
+            <w:hideMark/>
+          </w:tcPr>
+          <w:p>
+            <w:pPr>
+              <w:spacing w:after="0" w:line="240" w:lineRule="auto"/>
+              <w:rPr>
+                <w:rFonts w:ascii="Calibri" w:eastAsia="Times New Roman" w:hAnsi="Calibri" w:cs="Calibri"/>
+                <w:color w:val="000000"/>
+                <w:lang w:val="en-US"/>
+              </w:rPr>
+            </w:pPr>
+          </w:p>
+        </w:tc>
+        <w:tc>
+          <w:tcPr>
+            <w:tcW w:w="3600" w:type="dxa"/>
+            <w:vMerge/>
+            <w:tcBorders>
+              <w:top w:val="single" w:sz="4" w:space="0" w:color="auto"/>
+              <w:left w:val="single" w:sz="4" w:space="0" w:color="auto"/>
+              <w:bottom w:val="single" w:sz="4" w:space="0" w:color="auto"/>
+              <w:right w:val="single" w:sz="4" w:space="0" w:color="auto"/>
+            </w:tcBorders>
+            <w:vAlign w:val="center"/>
+            <w:hideMark/>
+          </w:tcPr>
+          <w:p>
+            <w:pPr>
+              <w:spacing w:after="0" w:line="240" w:lineRule="auto"/>
+              <w:rPr>
+                <w:rFonts w:ascii="Calibri" w:eastAsia="Times New Roman" w:hAnsi="Calibri" w:cs="Calibri"/>
+                <w:color w:val="000000"/>
+                <w:lang w:val="en-US"/>
+              </w:rPr>
+            </w:pPr>
+          </w:p>
+        </w:tc>
+      </w:tr>
+      <w:tr>
+        <w:trPr>
+          <w:trHeight w:val="300"/>
+        </w:trPr>
+        <w:tc>
+          <w:tcPr>
+            <w:tcW w:w="3600" w:type="dxa"/>
+            <w:vMerge w:val="restart"/>
+            <w:tcBorders>
+              <w:top w:val="single" w:sz="4" w:space="0" w:color="auto"/>
+              <w:left w:val="single" w:sz="4" w:space="0" w:color="auto"/>
+              <w:bottom w:val="single" w:sz="4" w:space="0" w:color="auto"/>
+              <w:right w:val="single" w:sz="4" w:space="0" w:color="auto"/>
+            </w:tcBorders>
+            <w:shd w:val="clear" w:color="auto" w:fill="auto"/>
+            <w:noWrap/>
+            <w:hideMark/>
+          </w:tcPr>
+          <w:p>
+            <w:pPr>
+              <w:spacing w:after="0" w:line="240" w:lineRule="auto"/>
+              <w:rPr>
+                <w:rFonts w:ascii="Calibri" w:eastAsia="Times New Roman" w:hAnsi="Calibri" w:cs="Calibri"/>
+                <w:color w:val="000000"/>
+                <w:lang w:val="en-US"/>
+              </w:rPr>
+            </w:pPr>
+            <w:proofErr w:type="spellStart"/>
+            <w:r>
+              <w:rPr>
+                <w:rFonts w:ascii="Calibri" w:eastAsia="Times New Roman" w:hAnsi="Calibri" w:cs="Calibri"/>
+                <w:color w:val="000000"/>
+                <w:lang w:val="en-US"/>
+              </w:rPr>
+              <w:t>Aspirante</w:t>
+            </w:r>
+            <w:proofErr w:type="spellEnd"/>
+          </w:p>
+        </w:tc>
+        <w:tc>
+          <w:tcPr>
+            <w:tcW w:w="3600" w:type="dxa"/>
+            <w:vMerge w:val="restart"/>
+            <w:tcBorders>
+              <w:top w:val="single" w:sz="4" w:space="0" w:color="auto"/>
+              <w:left w:val="single" w:sz="4" w:space="0" w:color="auto"/>
+              <w:bottom w:val="single" w:sz="4" w:space="0" w:color="auto"/>
+              <w:right w:val="single" w:sz="4" w:space="0" w:color="auto"/>
+            </w:tcBorders>
+            <w:shd w:val="clear" w:color="auto" w:fill="auto"/>
+            <w:noWrap/>
+            <w:vAlign w:val="bottom"/>
+            <w:hideMark/>
+          </w:tcPr>
+          <w:p>
+            <w:pPr>
+              <w:spacing w:after="0" w:line="240" w:lineRule="auto"/>
+              <w:jc w:val="center"/>
+              <w:rPr>
+                <w:rFonts w:ascii="Calibri" w:eastAsia="Times New Roman" w:hAnsi="Calibri" w:cs="Calibri"/>
+                <w:color w:val="000000"/>
+                <w:lang w:val="en-US"/>
+              </w:rPr>
+            </w:pPr>
+            <w:r>
+              <w:rPr>
+                <w:rFonts w:ascii="Calibri" w:eastAsia="Times New Roman" w:hAnsi="Calibri" w:cs="Calibri"/>
+                <w:color w:val="000000"/>
+                <w:lang w:val="en-US"/>
+              </w:rPr>
+              <w:t> </w:t>
+            </w:r>
+          </w:p>
+        </w:tc>
+      </w:tr>
+      <w:tr>
+        <w:trPr>
+          <w:trHeight w:val="300"/>
+        </w:trPr>
+        <w:tc>
+          <w:tcPr>
+            <w:tcW w:w="3600" w:type="dxa"/>
+            <w:vMerge/>
+            <w:tcBorders>
+              <w:top w:val="single" w:sz="4" w:space="0" w:color="auto"/>
+              <w:left w:val="single" w:sz="4" w:space="0" w:color="auto"/>
+              <w:bottom w:val="single" w:sz="4" w:space="0" w:color="auto"/>
+              <w:right w:val="single" w:sz="4" w:space="0" w:color="auto"/>
+            </w:tcBorders>
+            <w:vAlign w:val="center"/>
+            <w:hideMark/>
+          </w:tcPr>
+          <w:p>
+            <w:pPr>
+              <w:spacing w:after="0" w:line="240" w:lineRule="auto"/>
+              <w:rPr>
+                <w:rFonts w:ascii="Calibri" w:eastAsia="Times New Roman" w:hAnsi="Calibri" w:cs="Calibri"/>
+                <w:color w:val="000000"/>
+                <w:lang w:val="en-US"/>
+              </w:rPr>
+            </w:pPr>
+          </w:p>
+        </w:tc>
+        <w:tc>
+          <w:tcPr>
+            <w:tcW w:w="3600" w:type="dxa"/>
+            <w:vMerge/>
+            <w:tcBorders>
+              <w:top w:val="single" w:sz="4" w:space="0" w:color="auto"/>
+              <w:left w:val="single" w:sz="4" w:space="0" w:color="auto"/>
+              <w:bottom w:val="single" w:sz="4" w:space="0" w:color="auto"/>
+              <w:right w:val="single" w:sz="4" w:space="0" w:color="auto"/>
+            </w:tcBorders>
+            <w:vAlign w:val="center"/>
+            <w:hideMark/>
+          </w:tcPr>
+          <w:p>
+            <w:pPr>
+              <w:spacing w:after="0" w:line="240" w:lineRule="auto"/>
+              <w:rPr>
+                <w:rFonts w:ascii="Calibri" w:eastAsia="Times New Roman" w:hAnsi="Calibri" w:cs="Calibri"/>
+                <w:color w:val="000000"/>
+                <w:lang w:val="en-US"/>
+              </w:rPr>
+            </w:pPr>
+          </w:p>
+        </w:tc>
+      </w:tr>
+    </w:tbl>
+    <w:p>
+      <w:pPr>
+        <w:rPr>
+          <w:lang w:eastAsia="es-CO"/>
+        </w:rPr>
+      </w:pPr>
+    </w:p>
+    <w:p>
+      <w:pPr>
+        <w:rPr>
+          <w:rFonts w:asciiTheme="majorHAnsi" w:hAnsiTheme="majorHAnsi" w:cstheme="majorHAnsi"/>
+          <w:b/>
+          <w:color w:val="1F4E79" w:themeColor="accent1" w:themeShade="80"/>
+          <w:sz w:val="28"/>
+          <w:szCs w:val="28"/>
+          <w:lang w:eastAsia="es-CO"/>
+        </w:rPr>
+      </w:pPr>
+      <w:r>
+        <w:rPr>
+          <w:rFonts w:asciiTheme="majorHAnsi" w:hAnsiTheme="majorHAnsi" w:cstheme="majorHAnsi"/>
+          <w:b/>
+          <w:color w:val="1F4E79" w:themeColor="accent1" w:themeShade="80"/>
+          <w:sz w:val="28"/>
+          <w:szCs w:val="28"/>
+          <w:lang w:eastAsia="es-CO"/>
+        </w:rPr>
+        <w:t xml:space="preserve">Características de las entidades </w:t>
+      </w:r>
+    </w:p>
+    <w:p>
+      <w:pPr>
+        <w:rPr>
+          <w:rFonts w:cstheme="minorHAnsi"/>
+          <w:lang w:eastAsia="es-CO"/>
+        </w:rPr>
+      </w:pPr>
+      <w:r>
+        <w:rPr>
+          <w:rFonts w:cstheme="minorHAnsi"/>
+          <w:lang w:eastAsia="es-CO"/>
+        </w:rPr>
+        <w:t>Entidad aspirante</w:t>
+      </w:r>
+    </w:p>
+    <w:tbl>
+      <w:tblPr>
+        <w:tblW w:w="7200" w:type="dxa"/>
+        <w:tblLook w:val="04A0" w:firstRow="1" w:lastRow="0" w:firstColumn="1" w:lastColumn="0" w:noHBand="0" w:noVBand="1"/>
+      </w:tblPr>
+      <w:tblGrid>
+        <w:gridCol w:w="3600"/>
+        <w:gridCol w:w="3600"/>
+      </w:tblGrid>
+      <w:tr>
+        <w:trPr>
+          <w:trHeight w:val="300"/>
+        </w:trPr>
+        <w:tc>
+          <w:tcPr>
+            <w:tcW w:w="3600" w:type="dxa"/>
+            <w:tcBorders>
+              <w:top w:val="single" w:sz="4" w:space="0" w:color="auto"/>
+              <w:left w:val="single" w:sz="4" w:space="0" w:color="auto"/>
+              <w:bottom w:val="single" w:sz="4" w:space="0" w:color="auto"/>
+              <w:right w:val="single" w:sz="4" w:space="0" w:color="auto"/>
+            </w:tcBorders>
+            <w:shd w:val="clear" w:color="000000" w:fill="000000"/>
+            <w:noWrap/>
+            <w:vAlign w:val="bottom"/>
+            <w:hideMark/>
+          </w:tcPr>
+          <w:p>
+            <w:pPr>
+              <w:spacing w:after="0" w:line="240" w:lineRule="auto"/>
+              <w:rPr>
+                <w:rFonts w:ascii="Calibri" w:eastAsia="Times New Roman" w:hAnsi="Calibri" w:cs="Calibri"/>
+                <w:color w:val="FFFFFF"/>
+                <w:lang w:val="en-US"/>
+              </w:rPr>
+            </w:pPr>
+            <w:proofErr w:type="spellStart"/>
+            <w:r>
+              <w:rPr>
+                <w:rFonts w:ascii="Calibri" w:eastAsia="Times New Roman" w:hAnsi="Calibri" w:cs="Calibri"/>
+                <w:color w:val="FFFFFF"/>
+                <w:lang w:val="en-US"/>
+              </w:rPr>
+              <w:t>Identificador</w:t>
+            </w:r>
+            <w:proofErr w:type="spellEnd"/>
+            <w:r>
+              <w:rPr>
+                <w:rFonts w:ascii="Calibri" w:eastAsia="Times New Roman" w:hAnsi="Calibri" w:cs="Calibri"/>
+                <w:color w:val="FFFFFF"/>
+                <w:lang w:val="en-US"/>
+              </w:rPr>
+              <w:t xml:space="preserve"> de la </w:t>
+            </w:r>
+            <w:proofErr w:type="spellStart"/>
+            <w:r>
+              <w:rPr>
+                <w:rFonts w:ascii="Calibri" w:eastAsia="Times New Roman" w:hAnsi="Calibri" w:cs="Calibri"/>
+                <w:color w:val="FFFFFF"/>
+                <w:lang w:val="en-US"/>
+              </w:rPr>
+              <w:t>característica</w:t>
+            </w:r>
+            <w:proofErr w:type="spellEnd"/>
+          </w:p>
+        </w:tc>
+        <w:tc>
+          <w:tcPr>
+            <w:tcW w:w="3600" w:type="dxa"/>
+            <w:tcBorders>
+              <w:top w:val="single" w:sz="4" w:space="0" w:color="auto"/>
+              <w:left w:val="nil"/>
+              <w:bottom w:val="single" w:sz="4" w:space="0" w:color="auto"/>
+              <w:right w:val="single" w:sz="4" w:space="0" w:color="auto"/>
+            </w:tcBorders>
+            <w:shd w:val="clear" w:color="000000" w:fill="000000"/>
+            <w:noWrap/>
+            <w:vAlign w:val="bottom"/>
+            <w:hideMark/>
+          </w:tcPr>
+          <w:p>
+            <w:pPr>
+              <w:spacing w:after="0" w:line="240" w:lineRule="auto"/>
+              <w:rPr>
+                <w:rFonts w:ascii="Calibri" w:eastAsia="Times New Roman" w:hAnsi="Calibri" w:cs="Calibri"/>
+                <w:color w:val="FFFFFF"/>
+                <w:lang w:val="en-US"/>
+              </w:rPr>
+            </w:pPr>
+            <w:proofErr w:type="spellStart"/>
+            <w:r>
+              <w:rPr>
+                <w:rFonts w:ascii="Calibri" w:eastAsia="Times New Roman" w:hAnsi="Calibri" w:cs="Calibri"/>
+                <w:color w:val="FFFFFF"/>
+                <w:lang w:val="en-US"/>
+              </w:rPr>
+              <w:t>Posibles</w:t>
+            </w:r>
+            <w:proofErr w:type="spellEnd"/>
+            <w:r>
+              <w:rPr>
+                <w:rFonts w:ascii="Calibri" w:eastAsia="Times New Roman" w:hAnsi="Calibri" w:cs="Calibri"/>
+                <w:color w:val="FFFFFF"/>
+                <w:lang w:val="en-US"/>
+              </w:rPr>
+              <w:t xml:space="preserve"> </w:t>
+            </w:r>
+            <w:proofErr w:type="spellStart"/>
+            <w:r>
+              <w:rPr>
+                <w:rFonts w:ascii="Calibri" w:eastAsia="Times New Roman" w:hAnsi="Calibri" w:cs="Calibri"/>
+                <w:color w:val="FFFFFF"/>
+                <w:lang w:val="en-US"/>
+              </w:rPr>
+              <w:t>valores</w:t>
+            </w:r>
+            <w:proofErr w:type="spellEnd"/>
+            <w:r>
+              <w:rPr>
+                <w:rFonts w:ascii="Calibri" w:eastAsia="Times New Roman" w:hAnsi="Calibri" w:cs="Calibri"/>
+                <w:color w:val="FFFFFF"/>
+                <w:lang w:val="en-US"/>
+              </w:rPr>
+              <w:t xml:space="preserve"> </w:t>
+            </w:r>
+          </w:p>
+        </w:tc>
+      </w:tr>
+      <w:tr>
+        <w:trPr>
+          <w:trHeight w:val="300"/>
+        </w:trPr>
+        <w:tc>
+          <w:tcPr>
+            <w:tcW w:w="3600" w:type="dxa"/>
+            <w:tcBorders>
+              <w:top w:val="single" w:sz="4" w:space="0" w:color="auto"/>
+              <w:left w:val="single" w:sz="4" w:space="0" w:color="auto"/>
+              <w:bottom w:val="single" w:sz="4" w:space="0" w:color="auto"/>
+              <w:right w:val="single" w:sz="4" w:space="0" w:color="auto"/>
+            </w:tcBorders>
+            <w:shd w:val="clear" w:color="auto" w:fill="auto"/>
+            <w:noWrap/>
+            <w:vAlign w:val="bottom"/>
+            <w:hideMark/>
+          </w:tcPr>
+          <w:p>
+            <w:pPr>
+              <w:spacing w:after="0" w:line="240" w:lineRule="auto"/>
+              <w:rPr>
+                <w:rFonts w:ascii="Calibri" w:eastAsia="Times New Roman" w:hAnsi="Calibri" w:cs="Calibri"/>
+                <w:color w:val="000000"/>
+                <w:lang w:val="en-US"/>
+              </w:rPr>
+            </w:pPr>
+            <w:proofErr w:type="spellStart"/>
+            <w:r>
+              <w:rPr>
+                <w:rFonts w:ascii="Calibri" w:eastAsia="Times New Roman" w:hAnsi="Calibri" w:cs="Calibri"/>
+                <w:color w:val="000000"/>
+                <w:lang w:val="en-US"/>
+              </w:rPr>
+              <w:t>Número</w:t>
+            </w:r>
+            <w:proofErr w:type="spellEnd"/>
+            <w:r>
+              <w:rPr>
+                <w:rFonts w:ascii="Calibri" w:eastAsia="Times New Roman" w:hAnsi="Calibri" w:cs="Calibri"/>
+                <w:color w:val="000000"/>
+                <w:lang w:val="en-US"/>
+              </w:rPr>
+              <w:t xml:space="preserve"> </w:t>
+            </w:r>
+            <w:proofErr w:type="spellStart"/>
+            <w:r>
+              <w:rPr>
+                <w:rFonts w:ascii="Calibri" w:eastAsia="Times New Roman" w:hAnsi="Calibri" w:cs="Calibri"/>
+                <w:color w:val="000000"/>
+                <w:lang w:val="en-US"/>
+              </w:rPr>
+              <w:t>Identificación</w:t>
+            </w:r>
+            <w:proofErr w:type="spellEnd"/>
+            <w:r>
+              <w:rPr>
+                <w:rFonts w:ascii="Calibri" w:eastAsia="Times New Roman" w:hAnsi="Calibri" w:cs="Calibri"/>
+                <w:color w:val="000000"/>
+                <w:lang w:val="en-US"/>
+              </w:rPr>
+              <w:t xml:space="preserve"> </w:t>
+            </w:r>
+          </w:p>
+        </w:tc>
+        <w:tc>
+          <w:tcPr>
+            <w:tcW w:w="3600" w:type="dxa"/>
+            <w:tcBorders>
+              <w:top w:val="single" w:sz="4" w:space="0" w:color="auto"/>
+              <w:left w:val="nil"/>
+              <w:bottom w:val="single" w:sz="4" w:space="0" w:color="auto"/>
+              <w:right w:val="single" w:sz="4" w:space="0" w:color="000000"/>
+            </w:tcBorders>
+            <w:shd w:val="clear" w:color="auto" w:fill="auto"/>
+            <w:noWrap/>
+            <w:vAlign w:val="bottom"/>
+            <w:hideMark/>
+          </w:tcPr>
+          <w:p>
+            <w:pPr>
+              <w:spacing w:after="0" w:line="240" w:lineRule="auto"/>
+              <w:rPr>
+                <w:rFonts w:ascii="Calibri" w:eastAsia="Times New Roman" w:hAnsi="Calibri" w:cs="Calibri"/>
+                <w:color w:val="000000"/>
+                <w:lang w:val="en-US"/>
+              </w:rPr>
+            </w:pPr>
+            <w:r>
+              <w:rPr>
+                <w:rFonts w:ascii="Calibri" w:eastAsia="Times New Roman" w:hAnsi="Calibri" w:cs="Calibri"/>
+                <w:color w:val="000000"/>
+                <w:lang w:val="en-US"/>
+              </w:rPr>
+              <w:t> </w:t>
+            </w:r>
+          </w:p>
+        </w:tc>
+      </w:tr>
+      <w:tr>
+        <w:trPr>
+          <w:trHeight w:val="300"/>
+        </w:trPr>
+        <w:tc>
+          <w:tcPr>
+            <w:tcW w:w="3600" w:type="dxa"/>
+            <w:tcBorders>
+              <w:top w:val="single" w:sz="4" w:space="0" w:color="auto"/>
+              <w:left w:val="single" w:sz="4" w:space="0" w:color="auto"/>
+              <w:bottom w:val="single" w:sz="4" w:space="0" w:color="auto"/>
+              <w:right w:val="single" w:sz="4" w:space="0" w:color="000000"/>
+            </w:tcBorders>
+            <w:shd w:val="clear" w:color="auto" w:fill="auto"/>
+            <w:noWrap/>
+            <w:vAlign w:val="bottom"/>
+            <w:hideMark/>
+          </w:tcPr>
+          <w:p>
+            <w:pPr>
+              <w:spacing w:after="0" w:line="240" w:lineRule="auto"/>
+              <w:rPr>
+                <w:rFonts w:ascii="Calibri" w:eastAsia="Times New Roman" w:hAnsi="Calibri" w:cs="Calibri"/>
+                <w:color w:val="000000"/>
+                <w:lang w:val="en-US"/>
+              </w:rPr>
+            </w:pPr>
+            <w:proofErr w:type="spellStart"/>
+            <w:r>
+              <w:rPr>
+                <w:rFonts w:ascii="Calibri" w:eastAsia="Times New Roman" w:hAnsi="Calibri" w:cs="Calibri"/>
+                <w:color w:val="000000"/>
+                <w:lang w:val="en-US"/>
+              </w:rPr>
+              <w:t>Nombre</w:t>
+            </w:r>
+            <w:proofErr w:type="spellEnd"/>
+          </w:p>
+        </w:tc>
+        <w:tc>
+          <w:tcPr>
+            <w:tcW w:w="3600" w:type="dxa"/>
+            <w:tcBorders>
+              <w:top w:val="single" w:sz="4" w:space="0" w:color="auto"/>
+              <w:left w:val="nil"/>
+              <w:bottom w:val="single" w:sz="4" w:space="0" w:color="auto"/>
+              <w:right w:val="single" w:sz="4" w:space="0" w:color="000000"/>
+            </w:tcBorders>
+            <w:shd w:val="clear" w:color="auto" w:fill="auto"/>
+            <w:noWrap/>
+            <w:vAlign w:val="bottom"/>
+            <w:hideMark/>
+          </w:tcPr>
+          <w:p>
+            <w:pPr>
+              <w:spacing w:after="0" w:line="240" w:lineRule="auto"/>
+              <w:rPr>
+                <w:rFonts w:ascii="Calibri" w:eastAsia="Times New Roman" w:hAnsi="Calibri" w:cs="Calibri"/>
+                <w:color w:val="000000"/>
+                <w:lang w:val="en-US"/>
+              </w:rPr>
+            </w:pPr>
+            <w:r>
+              <w:rPr>
+                <w:rFonts w:ascii="Calibri" w:eastAsia="Times New Roman" w:hAnsi="Calibri" w:cs="Calibri"/>
+                <w:color w:val="000000"/>
+                <w:lang w:val="en-US"/>
+              </w:rPr>
+              <w:t> </w:t>
+            </w:r>
+          </w:p>
+        </w:tc>
+      </w:tr>
+      <w:tr>
+        <w:trPr>
+          <w:trHeight w:val="300"/>
+        </w:trPr>
+        <w:tc>
+          <w:tcPr>
+            <w:tcW w:w="3600" w:type="dxa"/>
+            <w:tcBorders>
+              <w:top w:val="single" w:sz="4" w:space="0" w:color="auto"/>
+              <w:left w:val="single" w:sz="4" w:space="0" w:color="auto"/>
+              <w:bottom w:val="single" w:sz="4" w:space="0" w:color="auto"/>
+              <w:right w:val="single" w:sz="4" w:space="0" w:color="000000"/>
+            </w:tcBorders>
+            <w:shd w:val="clear" w:color="auto" w:fill="auto"/>
+            <w:noWrap/>
+            <w:vAlign w:val="bottom"/>
+            <w:hideMark/>
+          </w:tcPr>
+          <w:p>
+            <w:pPr>
+              <w:spacing w:after="0" w:line="240" w:lineRule="auto"/>
+              <w:rPr>
+                <w:rFonts w:ascii="Calibri" w:eastAsia="Times New Roman" w:hAnsi="Calibri" w:cs="Calibri"/>
+                <w:color w:val="000000"/>
+                <w:lang w:val="en-US"/>
+              </w:rPr>
+            </w:pPr>
+            <w:proofErr w:type="spellStart"/>
+            <w:r>
+              <w:rPr>
+                <w:rFonts w:ascii="Calibri" w:eastAsia="Times New Roman" w:hAnsi="Calibri" w:cs="Calibri"/>
+                <w:color w:val="000000"/>
+                <w:lang w:val="en-US"/>
+              </w:rPr>
+              <w:t>Dirección</w:t>
+            </w:r>
+            <w:proofErr w:type="spellEnd"/>
+            <w:r>
+              <w:rPr>
+                <w:rFonts w:ascii="Calibri" w:eastAsia="Times New Roman" w:hAnsi="Calibri" w:cs="Calibri"/>
+                <w:color w:val="000000"/>
+                <w:lang w:val="en-US"/>
+              </w:rPr>
+              <w:t xml:space="preserve"> </w:t>
+            </w:r>
+          </w:p>
+        </w:tc>
+        <w:tc>
+          <w:tcPr>
+            <w:tcW w:w="3600" w:type="dxa"/>
+            <w:tcBorders>
+              <w:top w:val="single" w:sz="4" w:space="0" w:color="auto"/>
+              <w:left w:val="nil"/>
+              <w:bottom w:val="single" w:sz="4" w:space="0" w:color="auto"/>
+              <w:right w:val="single" w:sz="4" w:space="0" w:color="000000"/>
+            </w:tcBorders>
+            <w:shd w:val="clear" w:color="auto" w:fill="auto"/>
+            <w:noWrap/>
+            <w:vAlign w:val="bottom"/>
+            <w:hideMark/>
+          </w:tcPr>
+          <w:p>
+            <w:pPr>
+              <w:spacing w:after="0" w:line="240" w:lineRule="auto"/>
+              <w:rPr>
+                <w:rFonts w:ascii="Calibri" w:eastAsia="Times New Roman" w:hAnsi="Calibri" w:cs="Calibri"/>
+                <w:color w:val="000000"/>
+                <w:lang w:val="en-US"/>
+              </w:rPr>
+            </w:pPr>
+            <w:r>
+              <w:rPr>
+                <w:rFonts w:ascii="Calibri" w:eastAsia="Times New Roman" w:hAnsi="Calibri" w:cs="Calibri"/>
+                <w:color w:val="000000"/>
+                <w:lang w:val="en-US"/>
+              </w:rPr>
+              <w:t> </w:t>
+            </w:r>
+          </w:p>
+        </w:tc>
+      </w:tr>
+      <w:tr>
+        <w:trPr>
+          <w:trHeight w:val="300"/>
+        </w:trPr>
+        <w:tc>
+          <w:tcPr>
+            <w:tcW w:w="3600" w:type="dxa"/>
+            <w:tcBorders>
+              <w:top w:val="single" w:sz="4" w:space="0" w:color="auto"/>
+              <w:left w:val="single" w:sz="4" w:space="0" w:color="auto"/>
+              <w:bottom w:val="single" w:sz="4" w:space="0" w:color="auto"/>
+              <w:right w:val="single" w:sz="4" w:space="0" w:color="000000"/>
+            </w:tcBorders>
+            <w:shd w:val="clear" w:color="auto" w:fill="auto"/>
+            <w:noWrap/>
+            <w:vAlign w:val="bottom"/>
+            <w:hideMark/>
+          </w:tcPr>
+          <w:p>
+            <w:pPr>
+              <w:spacing w:after="0" w:line="240" w:lineRule="auto"/>
+              <w:rPr>
+                <w:rFonts w:ascii="Calibri" w:eastAsia="Times New Roman" w:hAnsi="Calibri" w:cs="Calibri"/>
+                <w:color w:val="000000"/>
+                <w:lang w:val="en-US"/>
+              </w:rPr>
+            </w:pPr>
+            <w:proofErr w:type="spellStart"/>
+            <w:r>
+              <w:rPr>
+                <w:rFonts w:ascii="Calibri" w:eastAsia="Times New Roman" w:hAnsi="Calibri" w:cs="Calibri"/>
+                <w:color w:val="000000"/>
+                <w:lang w:val="en-US"/>
+              </w:rPr>
+              <w:t>Telefono</w:t>
+            </w:r>
+            <w:proofErr w:type="spellEnd"/>
+          </w:p>
+        </w:tc>
+        <w:tc>
+          <w:tcPr>
+            <w:tcW w:w="3600" w:type="dxa"/>
+            <w:tcBorders>
+              <w:top w:val="single" w:sz="4" w:space="0" w:color="auto"/>
+              <w:left w:val="nil"/>
+              <w:bottom w:val="single" w:sz="4" w:space="0" w:color="auto"/>
+              <w:right w:val="single" w:sz="4" w:space="0" w:color="000000"/>
+            </w:tcBorders>
+            <w:shd w:val="clear" w:color="auto" w:fill="auto"/>
+            <w:noWrap/>
+            <w:vAlign w:val="bottom"/>
+            <w:hideMark/>
+          </w:tcPr>
+          <w:p>
+            <w:pPr>
+              <w:spacing w:after="0" w:line="240" w:lineRule="auto"/>
+              <w:rPr>
+                <w:rFonts w:ascii="Calibri" w:eastAsia="Times New Roman" w:hAnsi="Calibri" w:cs="Calibri"/>
+                <w:color w:val="000000"/>
+                <w:lang w:val="en-US"/>
+              </w:rPr>
+            </w:pPr>
+            <w:r>
+              <w:rPr>
+                <w:rFonts w:ascii="Calibri" w:eastAsia="Times New Roman" w:hAnsi="Calibri" w:cs="Calibri"/>
+                <w:color w:val="000000"/>
+                <w:lang w:val="en-US"/>
+              </w:rPr>
+              <w:t> </w:t>
+            </w:r>
+          </w:p>
+        </w:tc>
+      </w:tr>
+      <w:tr>
+        <w:trPr>
+          <w:trHeight w:val="300"/>
+        </w:trPr>
+        <w:tc>
+          <w:tcPr>
+            <w:tcW w:w="3600" w:type="dxa"/>
+            <w:tcBorders>
+              <w:top w:val="single" w:sz="4" w:space="0" w:color="auto"/>
+              <w:left w:val="single" w:sz="4" w:space="0" w:color="auto"/>
+              <w:bottom w:val="single" w:sz="4" w:space="0" w:color="auto"/>
+              <w:right w:val="single" w:sz="4" w:space="0" w:color="000000"/>
+            </w:tcBorders>
+            <w:shd w:val="clear" w:color="auto" w:fill="auto"/>
+            <w:noWrap/>
+            <w:vAlign w:val="bottom"/>
+            <w:hideMark/>
+          </w:tcPr>
+          <w:p>
+            <w:pPr>
+              <w:spacing w:after="0" w:line="240" w:lineRule="auto"/>
+              <w:rPr>
+                <w:rFonts w:ascii="Calibri" w:eastAsia="Times New Roman" w:hAnsi="Calibri" w:cs="Calibri"/>
+                <w:color w:val="000000"/>
+                <w:lang w:val="en-US"/>
+              </w:rPr>
+            </w:pPr>
+            <w:proofErr w:type="spellStart"/>
+            <w:r>
+              <w:rPr>
+                <w:rFonts w:ascii="Calibri" w:eastAsia="Times New Roman" w:hAnsi="Calibri" w:cs="Calibri"/>
+                <w:color w:val="000000"/>
+                <w:lang w:val="en-US"/>
+              </w:rPr>
+              <w:t>Número</w:t>
+            </w:r>
+            <w:proofErr w:type="spellEnd"/>
+            <w:r>
+              <w:rPr>
+                <w:rFonts w:ascii="Calibri" w:eastAsia="Times New Roman" w:hAnsi="Calibri" w:cs="Calibri"/>
+                <w:color w:val="000000"/>
+                <w:lang w:val="en-US"/>
+              </w:rPr>
+              <w:t xml:space="preserve"> </w:t>
+            </w:r>
+            <w:proofErr w:type="spellStart"/>
+            <w:r>
+              <w:rPr>
+                <w:rFonts w:ascii="Calibri" w:eastAsia="Times New Roman" w:hAnsi="Calibri" w:cs="Calibri"/>
+                <w:color w:val="000000"/>
+                <w:lang w:val="en-US"/>
+              </w:rPr>
+              <w:t>Hijos</w:t>
+            </w:r>
+            <w:proofErr w:type="spellEnd"/>
+          </w:p>
+        </w:tc>
+        <w:tc>
+          <w:tcPr>
+            <w:tcW w:w="3600" w:type="dxa"/>
+            <w:tcBorders>
+              <w:top w:val="single" w:sz="4" w:space="0" w:color="auto"/>
+              <w:left w:val="nil"/>
+              <w:bottom w:val="single" w:sz="4" w:space="0" w:color="auto"/>
+              <w:right w:val="single" w:sz="4" w:space="0" w:color="000000"/>
+            </w:tcBorders>
+            <w:shd w:val="clear" w:color="auto" w:fill="auto"/>
+            <w:noWrap/>
+            <w:vAlign w:val="bottom"/>
+            <w:hideMark/>
+          </w:tcPr>
+          <w:p>
+            <w:pPr>
+              <w:spacing w:after="0" w:line="240" w:lineRule="auto"/>
+              <w:rPr>
+                <w:rFonts w:ascii="Calibri" w:eastAsia="Times New Roman" w:hAnsi="Calibri" w:cs="Calibri"/>
+                <w:color w:val="000000"/>
+                <w:lang w:val="en-US"/>
+              </w:rPr>
+            </w:pPr>
+            <w:r>
+              <w:rPr>
+                <w:rFonts w:ascii="Calibri" w:eastAsia="Times New Roman" w:hAnsi="Calibri" w:cs="Calibri"/>
+                <w:color w:val="000000"/>
+                <w:lang w:val="en-US"/>
+              </w:rPr>
+              <w:t> </w:t>
+            </w:r>
+          </w:p>
+        </w:tc>
+      </w:tr>
+      <w:tr>
+        <w:trPr>
+          <w:trHeight w:val="300"/>
+        </w:trPr>
+        <w:tc>
+          <w:tcPr>
+            <w:tcW w:w="3600" w:type="dxa"/>
+            <w:tcBorders>
+              <w:top w:val="single" w:sz="4" w:space="0" w:color="auto"/>
+              <w:left w:val="single" w:sz="4" w:space="0" w:color="auto"/>
+              <w:bottom w:val="single" w:sz="4" w:space="0" w:color="auto"/>
+              <w:right w:val="single" w:sz="4" w:space="0" w:color="000000"/>
+            </w:tcBorders>
+            <w:shd w:val="clear" w:color="auto" w:fill="auto"/>
+            <w:noWrap/>
+            <w:vAlign w:val="bottom"/>
+            <w:hideMark/>
+          </w:tcPr>
+          <w:p>
+            <w:pPr>
+              <w:spacing w:after="0" w:line="240" w:lineRule="auto"/>
+              <w:rPr>
+                <w:rFonts w:ascii="Calibri" w:eastAsia="Times New Roman" w:hAnsi="Calibri" w:cs="Calibri"/>
+                <w:color w:val="000000"/>
+                <w:lang w:val="en-US"/>
+              </w:rPr>
+            </w:pPr>
+            <w:proofErr w:type="spellStart"/>
+            <w:r>
+              <w:rPr>
+                <w:rFonts w:ascii="Calibri" w:eastAsia="Times New Roman" w:hAnsi="Calibri" w:cs="Calibri"/>
+                <w:color w:val="000000"/>
+                <w:lang w:val="en-US"/>
+              </w:rPr>
+              <w:t>Género</w:t>
+            </w:r>
+            <w:proofErr w:type="spellEnd"/>
+          </w:p>
+        </w:tc>
+        <w:tc>
+          <w:tcPr>
+            <w:tcW w:w="3600" w:type="dxa"/>
+            <w:tcBorders>
+              <w:top w:val="single" w:sz="4" w:space="0" w:color="auto"/>
+              <w:left w:val="nil"/>
+              <w:bottom w:val="single" w:sz="4" w:space="0" w:color="auto"/>
+              <w:right w:val="single" w:sz="4" w:space="0" w:color="000000"/>
+            </w:tcBorders>
+            <w:shd w:val="clear" w:color="auto" w:fill="auto"/>
+            <w:noWrap/>
+            <w:vAlign w:val="bottom"/>
+            <w:hideMark/>
+          </w:tcPr>
+          <w:p>
+            <w:pPr>
+              <w:spacing w:after="0" w:line="240" w:lineRule="auto"/>
+              <w:rPr>
+                <w:rFonts w:ascii="Calibri" w:eastAsia="Times New Roman" w:hAnsi="Calibri" w:cs="Calibri"/>
+                <w:color w:val="000000"/>
+                <w:lang w:val="en-US"/>
+              </w:rPr>
+            </w:pPr>
+            <w:r>
+              <w:rPr>
+                <w:rFonts w:ascii="Calibri" w:eastAsia="Times New Roman" w:hAnsi="Calibri" w:cs="Calibri"/>
+                <w:color w:val="000000"/>
+                <w:lang w:val="en-US"/>
+              </w:rPr>
+              <w:t> </w:t>
+            </w:r>
+          </w:p>
+        </w:tc>
+      </w:tr>
+      <w:tr>
+        <w:trPr>
+          <w:trHeight w:val="300"/>
+        </w:trPr>
+        <w:tc>
+          <w:tcPr>
+            <w:tcW w:w="3600" w:type="dxa"/>
+            <w:tcBorders>
+              <w:top w:val="single" w:sz="4" w:space="0" w:color="auto"/>
+              <w:left w:val="single" w:sz="4" w:space="0" w:color="auto"/>
+              <w:bottom w:val="single" w:sz="4" w:space="0" w:color="auto"/>
+              <w:right w:val="single" w:sz="4" w:space="0" w:color="000000"/>
+            </w:tcBorders>
+            <w:shd w:val="clear" w:color="auto" w:fill="auto"/>
+            <w:noWrap/>
+            <w:vAlign w:val="bottom"/>
+            <w:hideMark/>
+          </w:tcPr>
+          <w:p>
+            <w:pPr>
+              <w:spacing w:after="0" w:line="240" w:lineRule="auto"/>
+              <w:rPr>
+                <w:rFonts w:ascii="Calibri" w:eastAsia="Times New Roman" w:hAnsi="Calibri" w:cs="Calibri"/>
+                <w:color w:val="000000"/>
+                <w:lang w:val="en-US"/>
+              </w:rPr>
+            </w:pPr>
+            <w:r>
+              <w:rPr>
+                <w:rFonts w:ascii="Calibri" w:eastAsia="Times New Roman" w:hAnsi="Calibri" w:cs="Calibri"/>
+                <w:color w:val="000000"/>
+                <w:lang w:val="en-US"/>
+              </w:rPr>
+              <w:t xml:space="preserve">Estado civil </w:t>
+            </w:r>
+          </w:p>
+        </w:tc>
+        <w:tc>
+          <w:tcPr>
+            <w:tcW w:w="3600" w:type="dxa"/>
+            <w:tcBorders>
+              <w:top w:val="single" w:sz="4" w:space="0" w:color="auto"/>
+              <w:left w:val="nil"/>
+              <w:bottom w:val="single" w:sz="4" w:space="0" w:color="auto"/>
+              <w:right w:val="single" w:sz="4" w:space="0" w:color="000000"/>
+            </w:tcBorders>
+            <w:shd w:val="clear" w:color="auto" w:fill="auto"/>
+            <w:noWrap/>
+            <w:vAlign w:val="bottom"/>
+            <w:hideMark/>
+          </w:tcPr>
+          <w:p>
+            <w:pPr>
+              <w:spacing w:after="0" w:line="240" w:lineRule="auto"/>
+              <w:rPr>
+                <w:rFonts w:ascii="Calibri" w:eastAsia="Times New Roman" w:hAnsi="Calibri" w:cs="Calibri"/>
+                <w:color w:val="000000"/>
+                <w:lang w:val="en-US"/>
+              </w:rPr>
+            </w:pPr>
+            <w:r>
+              <w:rPr>
+                <w:rFonts w:ascii="Calibri" w:eastAsia="Times New Roman" w:hAnsi="Calibri" w:cs="Calibri"/>
+                <w:color w:val="000000"/>
+                <w:lang w:val="en-US"/>
+              </w:rPr>
+              <w:t> </w:t>
+            </w:r>
+          </w:p>
+        </w:tc>
+      </w:tr>
+      <w:tr>
+        <w:trPr>
+          <w:trHeight w:val="300"/>
+        </w:trPr>
+        <w:tc>
+          <w:tcPr>
+            <w:tcW w:w="3600" w:type="dxa"/>
+            <w:tcBorders>
+              <w:top w:val="single" w:sz="4" w:space="0" w:color="auto"/>
+              <w:left w:val="single" w:sz="4" w:space="0" w:color="auto"/>
+              <w:bottom w:val="single" w:sz="4" w:space="0" w:color="auto"/>
+              <w:right w:val="single" w:sz="4" w:space="0" w:color="000000"/>
+            </w:tcBorders>
+            <w:shd w:val="clear" w:color="auto" w:fill="auto"/>
+            <w:noWrap/>
+            <w:vAlign w:val="bottom"/>
+            <w:hideMark/>
+          </w:tcPr>
+          <w:p>
+            <w:pPr>
+              <w:spacing w:after="0" w:line="240" w:lineRule="auto"/>
+              <w:rPr>
+                <w:rFonts w:ascii="Calibri" w:eastAsia="Times New Roman" w:hAnsi="Calibri" w:cs="Calibri"/>
+                <w:color w:val="000000"/>
+                <w:lang w:val="en-US"/>
+              </w:rPr>
+            </w:pPr>
+            <w:proofErr w:type="spellStart"/>
+            <w:r>
+              <w:rPr>
+                <w:rFonts w:ascii="Calibri" w:eastAsia="Times New Roman" w:hAnsi="Calibri" w:cs="Calibri"/>
+                <w:color w:val="000000"/>
+                <w:lang w:val="en-US"/>
+              </w:rPr>
+              <w:t>Número</w:t>
+            </w:r>
+            <w:proofErr w:type="spellEnd"/>
+            <w:r>
+              <w:rPr>
+                <w:rFonts w:ascii="Calibri" w:eastAsia="Times New Roman" w:hAnsi="Calibri" w:cs="Calibri"/>
+                <w:color w:val="000000"/>
+                <w:lang w:val="en-US"/>
+              </w:rPr>
+              <w:t xml:space="preserve"> </w:t>
+            </w:r>
+            <w:proofErr w:type="spellStart"/>
+            <w:r>
+              <w:rPr>
+                <w:rFonts w:ascii="Calibri" w:eastAsia="Times New Roman" w:hAnsi="Calibri" w:cs="Calibri"/>
+                <w:color w:val="000000"/>
+                <w:lang w:val="en-US"/>
+              </w:rPr>
+              <w:t>Mascotas</w:t>
+            </w:r>
+            <w:proofErr w:type="spellEnd"/>
+            <w:r>
+              <w:rPr>
+                <w:rFonts w:ascii="Calibri" w:eastAsia="Times New Roman" w:hAnsi="Calibri" w:cs="Calibri"/>
+                <w:color w:val="000000"/>
+                <w:lang w:val="en-US"/>
+              </w:rPr>
+              <w:t xml:space="preserve"> </w:t>
+            </w:r>
+          </w:p>
+        </w:tc>
+        <w:tc>
+          <w:tcPr>
+            <w:tcW w:w="3600" w:type="dxa"/>
+            <w:tcBorders>
+              <w:top w:val="single" w:sz="4" w:space="0" w:color="auto"/>
+              <w:left w:val="nil"/>
+              <w:bottom w:val="single" w:sz="4" w:space="0" w:color="auto"/>
+              <w:right w:val="single" w:sz="4" w:space="0" w:color="000000"/>
+            </w:tcBorders>
+            <w:shd w:val="clear" w:color="auto" w:fill="auto"/>
+            <w:noWrap/>
+            <w:vAlign w:val="bottom"/>
+            <w:hideMark/>
+          </w:tcPr>
+          <w:p>
+            <w:pPr>
+              <w:spacing w:after="0" w:line="240" w:lineRule="auto"/>
+              <w:rPr>
+                <w:rFonts w:ascii="Calibri" w:eastAsia="Times New Roman" w:hAnsi="Calibri" w:cs="Calibri"/>
+                <w:color w:val="000000"/>
+                <w:lang w:val="en-US"/>
+              </w:rPr>
+            </w:pPr>
+            <w:r>
+              <w:rPr>
+                <w:rFonts w:ascii="Calibri" w:eastAsia="Times New Roman" w:hAnsi="Calibri" w:cs="Calibri"/>
+                <w:color w:val="000000"/>
+                <w:lang w:val="en-US"/>
+              </w:rPr>
+              <w:t> </w:t>
+            </w:r>
+          </w:p>
+        </w:tc>
+      </w:tr>
+      <w:tr>
+        <w:trPr>
+          <w:trHeight w:val="300"/>
+        </w:trPr>
+        <w:tc>
+          <w:tcPr>
+            <w:tcW w:w="3600" w:type="dxa"/>
+            <w:tcBorders>
+              <w:top w:val="single" w:sz="4" w:space="0" w:color="auto"/>
+              <w:left w:val="single" w:sz="4" w:space="0" w:color="auto"/>
+              <w:bottom w:val="single" w:sz="4" w:space="0" w:color="auto"/>
+              <w:right w:val="single" w:sz="4" w:space="0" w:color="000000"/>
+            </w:tcBorders>
+            <w:shd w:val="clear" w:color="auto" w:fill="auto"/>
+            <w:noWrap/>
+            <w:vAlign w:val="bottom"/>
+            <w:hideMark/>
+          </w:tcPr>
+          <w:p>
+            <w:pPr>
+              <w:spacing w:after="0" w:line="240" w:lineRule="auto"/>
+              <w:rPr>
+                <w:rFonts w:ascii="Calibri" w:eastAsia="Times New Roman" w:hAnsi="Calibri" w:cs="Calibri"/>
+                <w:color w:val="000000"/>
+                <w:lang w:val="en-US"/>
+              </w:rPr>
+            </w:pPr>
+            <w:proofErr w:type="spellStart"/>
+            <w:r>
+              <w:rPr>
+                <w:rFonts w:ascii="Calibri" w:eastAsia="Times New Roman" w:hAnsi="Calibri" w:cs="Calibri"/>
+                <w:color w:val="000000"/>
+                <w:lang w:val="en-US"/>
+              </w:rPr>
+              <w:t>Nivel</w:t>
+            </w:r>
+            <w:proofErr w:type="spellEnd"/>
+            <w:r>
+              <w:rPr>
+                <w:rFonts w:ascii="Calibri" w:eastAsia="Times New Roman" w:hAnsi="Calibri" w:cs="Calibri"/>
+                <w:color w:val="000000"/>
+                <w:lang w:val="en-US"/>
+              </w:rPr>
+              <w:t xml:space="preserve"> </w:t>
+            </w:r>
+            <w:proofErr w:type="spellStart"/>
+            <w:r>
+              <w:rPr>
+                <w:rFonts w:ascii="Calibri" w:eastAsia="Times New Roman" w:hAnsi="Calibri" w:cs="Calibri"/>
+                <w:color w:val="000000"/>
+                <w:lang w:val="en-US"/>
+              </w:rPr>
+              <w:t>Escolaridad</w:t>
+            </w:r>
+            <w:proofErr w:type="spellEnd"/>
+          </w:p>
+        </w:tc>
+        <w:tc>
+          <w:tcPr>
+            <w:tcW w:w="3600" w:type="dxa"/>
+            <w:tcBorders>
+              <w:top w:val="single" w:sz="4" w:space="0" w:color="auto"/>
+              <w:left w:val="nil"/>
+              <w:bottom w:val="single" w:sz="4" w:space="0" w:color="auto"/>
+              <w:right w:val="single" w:sz="4" w:space="0" w:color="000000"/>
+            </w:tcBorders>
+            <w:shd w:val="clear" w:color="auto" w:fill="auto"/>
+            <w:noWrap/>
+            <w:vAlign w:val="bottom"/>
+            <w:hideMark/>
+          </w:tcPr>
+          <w:p>
+            <w:pPr>
+              <w:spacing w:after="0" w:line="240" w:lineRule="auto"/>
+              <w:rPr>
+                <w:rFonts w:ascii="Calibri" w:eastAsia="Times New Roman" w:hAnsi="Calibri" w:cs="Calibri"/>
+                <w:color w:val="000000"/>
+                <w:lang w:val="en-US"/>
+              </w:rPr>
+            </w:pPr>
+            <w:r>
+              <w:rPr>
+                <w:rFonts w:ascii="Calibri" w:eastAsia="Times New Roman" w:hAnsi="Calibri" w:cs="Calibri"/>
+                <w:color w:val="000000"/>
+                <w:lang w:val="en-US"/>
+              </w:rPr>
+              <w:t> </w:t>
+            </w:r>
+          </w:p>
+        </w:tc>
+      </w:tr>
+    </w:tbl>
+    <w:p>
+      <w:pPr>
+        <w:rPr>
+          <w:rFonts w:cstheme="minorHAnsi"/>
+          <w:lang w:eastAsia="es-CO"/>
+        </w:rPr>
+      </w:pPr>
+    </w:p>
+    <w:p>
+      <w:pPr>
+        <w:rPr>
+          <w:rFonts w:cstheme="minorHAnsi"/>
+          <w:lang w:eastAsia="es-CO"/>
+        </w:rPr>
+      </w:pPr>
+      <w:bookmarkStart w:id="6" w:name="_GoBack"/>
+      <w:bookmarkEnd w:id="6"/>
+    </w:p>
+    <w:p>
+      <w:pPr>
+        <w:rPr>
+          <w:rFonts w:cstheme="minorHAnsi"/>
+          <w:lang w:eastAsia="es-CO"/>
+        </w:rPr>
+      </w:pPr>
+    </w:p>
+    <w:p>
+      <w:pPr>
+        <w:rPr>
+          <w:rFonts w:cstheme="minorHAnsi"/>
+          <w:lang w:eastAsia="es-CO"/>
+        </w:rPr>
+      </w:pPr>
+    </w:p>
+    <w:p>
+      <w:pPr>
+        <w:rPr>
+          <w:rFonts w:cstheme="minorHAnsi"/>
+          <w:lang w:eastAsia="es-CO"/>
+        </w:rPr>
+      </w:pPr>
+    </w:p>
+    <w:p>
+      <w:pPr>
+        <w:rPr>
+          <w:rFonts w:cstheme="minorHAnsi"/>
+          <w:lang w:eastAsia="es-CO"/>
+        </w:rPr>
+      </w:pPr>
+    </w:p>
+    <w:p>
+      <w:pPr>
+        <w:rPr>
+          <w:rFonts w:cstheme="minorHAnsi"/>
+          <w:lang w:eastAsia="es-CO"/>
+        </w:rPr>
+      </w:pPr>
+    </w:p>
+    <w:p>
+      <w:pPr>
+        <w:rPr>
+          <w:rFonts w:cstheme="minorHAnsi"/>
+          <w:lang w:eastAsia="es-CO"/>
+        </w:rPr>
+      </w:pPr>
+    </w:p>
+    <w:p>
+      <w:pPr>
+        <w:rPr>
+          <w:lang w:eastAsia="es-CO"/>
+        </w:rPr>
+      </w:pPr>
+    </w:p>
+    <w:p>
+      <w:pPr>
+        <w:pStyle w:val="Ttulo2"/>
+        <w:rPr>
+          <w:lang w:eastAsia="es-CO"/>
+        </w:rPr>
+      </w:pPr>
       <w:r>
         <w:rPr>
           <w:lang w:eastAsia="es-CO"/>
         </w:rPr>
         <w:t>Diagramas de comunicación</w:t>
       </w:r>
-      <w:bookmarkEnd w:id="6"/>
+      <w:bookmarkEnd w:id="5"/>
+    </w:p>
+    <w:p>
+      <w:pPr>
+        <w:rPr>
+          <w:lang w:eastAsia="es-CO"/>
+        </w:rPr>
+      </w:pPr>
+    </w:p>
+    <w:p>
+      <w:pPr>
+        <w:rPr>
+          <w:lang w:eastAsia="es-CO"/>
+        </w:rPr>
+      </w:pPr>
+      <w:r>
+        <w:rPr>
+          <w:noProof/>
+          <w:lang w:val="en-US"/>
+        </w:rPr>
+        <w:drawing>
+          <wp:anchor distT="0" distB="0" distL="114300" distR="114300" simplePos="0" relativeHeight="251660288" behindDoc="0" locked="0" layoutInCell="1" allowOverlap="1" wp14:anchorId="5FA3B2E4" wp14:editId="2612CA8B">
+            <wp:simplePos x="0" y="0"/>
+            <wp:positionH relativeFrom="margin">
+              <wp:posOffset>-457200</wp:posOffset>
+            </wp:positionH>
+            <wp:positionV relativeFrom="paragraph">
+              <wp:posOffset>156210</wp:posOffset>
+            </wp:positionV>
+            <wp:extent cx="6881715" cy="5953125"/>
+            <wp:effectExtent l="0" t="0" r="0" b="0"/>
+            <wp:wrapNone/>
+            <wp:docPr id="4" name="Imagen 4"/>
+            <wp:cNvGraphicFramePr>
+              <a:graphicFrameLocks xmlns:a="http://schemas.openxmlformats.org/drawingml/2006/main" noChangeAspect="1"/>
+            </wp:cNvGraphicFramePr>
+            <a:graphic xmlns:a="http://schemas.openxmlformats.org/drawingml/2006/main">
+              <a:graphicData uri="http://schemas.openxmlformats.org/drawingml/2006/picture">
+                <pic:pic xmlns:pic="http://schemas.openxmlformats.org/drawingml/2006/picture">
+                  <pic:nvPicPr>
+                    <pic:cNvPr id="4" name="CommunicationDiagram.png"/>
+                    <pic:cNvPicPr/>
+                  </pic:nvPicPr>
+                  <pic:blipFill>
+                    <a:blip r:embed="rId8">
+                      <a:extLst>
+                        <a:ext uri="{28A0092B-C50C-407E-A947-70E740481C1C}">
+                          <a14:useLocalDpi xmlns:a14="http://schemas.microsoft.com/office/drawing/2010/main" val="0"/>
+                        </a:ext>
+                      </a:extLst>
+                    </a:blip>
+                    <a:stretch>
+                      <a:fillRect/>
+                    </a:stretch>
+                  </pic:blipFill>
+                  <pic:spPr>
+                    <a:xfrm>
+                      <a:off x="0" y="0"/>
+                      <a:ext cx="6881715" cy="5953125"/>
+                    </a:xfrm>
+                    <a:prstGeom prst="rect">
+                      <a:avLst/>
+                    </a:prstGeom>
+                  </pic:spPr>
+                </pic:pic>
+              </a:graphicData>
+            </a:graphic>
+            <wp14:sizeRelH relativeFrom="margin">
+              <wp14:pctWidth>0</wp14:pctWidth>
+            </wp14:sizeRelH>
+            <wp14:sizeRelV relativeFrom="margin">
+              <wp14:pctHeight>0</wp14:pctHeight>
+            </wp14:sizeRelV>
+          </wp:anchor>
+        </w:drawing>
+      </w:r>
+    </w:p>
+    <w:p>
+      <w:pPr>
+        <w:rPr>
+          <w:lang w:eastAsia="es-CO"/>
+        </w:rPr>
+      </w:pPr>
+    </w:p>
+    <w:p>
+      <w:pPr>
+        <w:rPr>
+          <w:lang w:eastAsia="es-CO"/>
+        </w:rPr>
+      </w:pPr>
+    </w:p>
+    <w:p>
+      <w:pPr>
+        <w:rPr>
+          <w:lang w:eastAsia="es-CO"/>
+        </w:rPr>
+      </w:pPr>
+    </w:p>
+    <w:p>
+      <w:pPr>
+        <w:rPr>
+          <w:lang w:eastAsia="es-CO"/>
+        </w:rPr>
+      </w:pPr>
+    </w:p>
+    <w:p>
+      <w:pPr>
+        <w:rPr>
+          <w:lang w:eastAsia="es-CO"/>
+        </w:rPr>
+      </w:pPr>
+    </w:p>
+    <w:p>
+      <w:pPr>
+        <w:rPr>
+          <w:lang w:eastAsia="es-CO"/>
+        </w:rPr>
+      </w:pPr>
+    </w:p>
+    <w:p>
+      <w:pPr>
+        <w:rPr>
+          <w:lang w:eastAsia="es-CO"/>
+        </w:rPr>
+      </w:pPr>
+    </w:p>
+    <w:p>
+      <w:pPr>
+        <w:rPr>
+          <w:lang w:eastAsia="es-CO"/>
+        </w:rPr>
+      </w:pPr>
+    </w:p>
+    <w:p>
+      <w:pPr>
+        <w:rPr>
+          <w:lang w:eastAsia="es-CO"/>
+        </w:rPr>
+      </w:pPr>
+    </w:p>
+    <w:p>
+      <w:pPr>
+        <w:rPr>
+          <w:lang w:eastAsia="es-CO"/>
+        </w:rPr>
+      </w:pPr>
+    </w:p>
+    <w:p>
+      <w:pPr>
+        <w:rPr>
+          <w:lang w:eastAsia="es-CO"/>
+        </w:rPr>
+      </w:pPr>
+    </w:p>
+    <w:p>
+      <w:pPr>
+        <w:rPr>
+          <w:lang w:eastAsia="es-CO"/>
+        </w:rPr>
+      </w:pPr>
+    </w:p>
+    <w:p>
+      <w:pPr>
+        <w:rPr>
+          <w:lang w:eastAsia="es-CO"/>
+        </w:rPr>
+      </w:pPr>
+    </w:p>
+    <w:p>
+      <w:pPr>
+        <w:rPr>
+          <w:lang w:eastAsia="es-CO"/>
+        </w:rPr>
+      </w:pPr>
+    </w:p>
+    <w:p>
+      <w:pPr>
+        <w:rPr>
+          <w:lang w:eastAsia="es-CO"/>
+        </w:rPr>
+      </w:pPr>
+    </w:p>
+    <w:p>
+      <w:pPr>
+        <w:rPr>
+          <w:lang w:eastAsia="es-CO"/>
+        </w:rPr>
+      </w:pPr>
+    </w:p>
+    <w:p>
+      <w:pPr>
+        <w:rPr>
+          <w:lang w:eastAsia="es-CO"/>
+        </w:rPr>
+      </w:pPr>
     </w:p>
     <w:p>
       <w:pPr>
@@ -1747,6 +3584,76 @@
         </w:rPr>
       </w:pPr>
       <w:bookmarkStart w:id="7" w:name="_Toc89575461"/>
+    </w:p>
+    <w:p>
+      <w:pPr>
+        <w:pStyle w:val="Ttulo2"/>
+        <w:rPr>
+          <w:lang w:eastAsia="es-CO"/>
+        </w:rPr>
+      </w:pPr>
+    </w:p>
+    <w:p>
+      <w:pPr>
+        <w:pStyle w:val="Ttulo2"/>
+        <w:rPr>
+          <w:lang w:eastAsia="es-CO"/>
+        </w:rPr>
+      </w:pPr>
+    </w:p>
+    <w:p>
+      <w:pPr>
+        <w:pStyle w:val="Ttulo2"/>
+        <w:rPr>
+          <w:lang w:eastAsia="es-CO"/>
+        </w:rPr>
+      </w:pPr>
+    </w:p>
+    <w:p>
+      <w:pPr>
+        <w:pStyle w:val="Ttulo2"/>
+        <w:rPr>
+          <w:lang w:eastAsia="es-CO"/>
+        </w:rPr>
+      </w:pPr>
+    </w:p>
+    <w:p>
+      <w:pPr>
+        <w:pStyle w:val="Ttulo2"/>
+        <w:rPr>
+          <w:lang w:eastAsia="es-CO"/>
+        </w:rPr>
+      </w:pPr>
+    </w:p>
+    <w:p>
+      <w:pPr>
+        <w:rPr>
+          <w:lang w:eastAsia="es-CO"/>
+        </w:rPr>
+      </w:pPr>
+    </w:p>
+    <w:p>
+      <w:pPr>
+        <w:rPr>
+          <w:lang w:eastAsia="es-CO"/>
+        </w:rPr>
+      </w:pPr>
+    </w:p>
+    <w:p>
+      <w:pPr>
+        <w:pStyle w:val="Ttulo2"/>
+        <w:rPr>
+          <w:lang w:eastAsia="es-CO"/>
+        </w:rPr>
+      </w:pPr>
+    </w:p>
+    <w:p>
+      <w:pPr>
+        <w:pStyle w:val="Ttulo2"/>
+        <w:rPr>
+          <w:lang w:eastAsia="es-CO"/>
+        </w:rPr>
+      </w:pPr>
       <w:r>
         <w:rPr>
           <w:lang w:eastAsia="es-CO"/>
@@ -1754,6 +3661,123 @@
         <w:t>Diagramas entidad relación + Diccionario de datos</w:t>
       </w:r>
       <w:bookmarkEnd w:id="7"/>
+    </w:p>
+    <w:p>
+      <w:pPr>
+        <w:rPr>
+          <w:lang w:eastAsia="es-CO"/>
+        </w:rPr>
+      </w:pPr>
+      <w:r>
+        <w:rPr>
+          <w:noProof/>
+          <w:lang w:val="en-US"/>
+        </w:rPr>
+        <w:drawing>
+          <wp:anchor distT="0" distB="0" distL="114300" distR="114300" simplePos="0" relativeHeight="251661312" behindDoc="0" locked="0" layoutInCell="1" allowOverlap="1" wp14:anchorId="34CB3E95" wp14:editId="742CABBA">
+            <wp:simplePos x="0" y="0"/>
+            <wp:positionH relativeFrom="margin">
+              <wp:align>center</wp:align>
+            </wp:positionH>
+            <wp:positionV relativeFrom="paragraph">
+              <wp:posOffset>10795</wp:posOffset>
+            </wp:positionV>
+            <wp:extent cx="4391025" cy="2459787"/>
+            <wp:effectExtent l="0" t="0" r="0" b="0"/>
+            <wp:wrapNone/>
+            <wp:docPr id="5" name="Imagen 5"/>
+            <wp:cNvGraphicFramePr>
+              <a:graphicFrameLocks xmlns:a="http://schemas.openxmlformats.org/drawingml/2006/main" noChangeAspect="1"/>
+            </wp:cNvGraphicFramePr>
+            <a:graphic xmlns:a="http://schemas.openxmlformats.org/drawingml/2006/main">
+              <a:graphicData uri="http://schemas.openxmlformats.org/drawingml/2006/picture">
+                <pic:pic xmlns:pic="http://schemas.openxmlformats.org/drawingml/2006/picture">
+                  <pic:nvPicPr>
+                    <pic:cNvPr id="5" name="ERDDiagram1.png"/>
+                    <pic:cNvPicPr/>
+                  </pic:nvPicPr>
+                  <pic:blipFill>
+                    <a:blip r:embed="rId9">
+                      <a:extLst>
+                        <a:ext uri="{28A0092B-C50C-407E-A947-70E740481C1C}">
+                          <a14:useLocalDpi xmlns:a14="http://schemas.microsoft.com/office/drawing/2010/main" val="0"/>
+                        </a:ext>
+                      </a:extLst>
+                    </a:blip>
+                    <a:stretch>
+                      <a:fillRect/>
+                    </a:stretch>
+                  </pic:blipFill>
+                  <pic:spPr>
+                    <a:xfrm>
+                      <a:off x="0" y="0"/>
+                      <a:ext cx="4391025" cy="2459787"/>
+                    </a:xfrm>
+                    <a:prstGeom prst="rect">
+                      <a:avLst/>
+                    </a:prstGeom>
+                  </pic:spPr>
+                </pic:pic>
+              </a:graphicData>
+            </a:graphic>
+            <wp14:sizeRelH relativeFrom="margin">
+              <wp14:pctWidth>0</wp14:pctWidth>
+            </wp14:sizeRelH>
+            <wp14:sizeRelV relativeFrom="margin">
+              <wp14:pctHeight>0</wp14:pctHeight>
+            </wp14:sizeRelV>
+          </wp:anchor>
+        </w:drawing>
+      </w:r>
+    </w:p>
+    <w:p>
+      <w:pPr>
+        <w:rPr>
+          <w:lang w:eastAsia="es-CO"/>
+        </w:rPr>
+      </w:pPr>
+    </w:p>
+    <w:p>
+      <w:pPr>
+        <w:rPr>
+          <w:lang w:eastAsia="es-CO"/>
+        </w:rPr>
+      </w:pPr>
+    </w:p>
+    <w:p>
+      <w:pPr>
+        <w:rPr>
+          <w:lang w:eastAsia="es-CO"/>
+        </w:rPr>
+      </w:pPr>
+    </w:p>
+    <w:p>
+      <w:pPr>
+        <w:rPr>
+          <w:lang w:eastAsia="es-CO"/>
+        </w:rPr>
+      </w:pPr>
+    </w:p>
+    <w:p>
+      <w:pPr>
+        <w:rPr>
+          <w:lang w:eastAsia="es-CO"/>
+        </w:rPr>
+      </w:pPr>
+    </w:p>
+    <w:p>
+      <w:pPr>
+        <w:rPr>
+          <w:lang w:eastAsia="es-CO"/>
+        </w:rPr>
+      </w:pPr>
+    </w:p>
+    <w:p>
+      <w:pPr>
+        <w:rPr>
+          <w:lang w:eastAsia="es-CO"/>
+        </w:rPr>
+      </w:pPr>
     </w:p>
     <w:p>
       <w:pPr>
@@ -1795,12 +3819,1284 @@
     </w:p>
     <w:p>
       <w:pPr>
+        <w:rPr>
+          <w:lang w:eastAsia="es-CO"/>
+        </w:rPr>
+      </w:pPr>
+      <w:r>
+        <w:rPr>
+          <w:lang w:eastAsia="es-CO"/>
+        </w:rPr>
+        <w:t>000000</w:t>
+      </w:r>
+    </w:p>
+    <w:p>
+      <w:pPr>
+        <w:rPr>
+          <w:lang w:eastAsia="es-CO"/>
+        </w:rPr>
+      </w:pPr>
+      <w:r>
+        <w:rPr>
+          <w:noProof/>
+          <w:lang w:val="en-US"/>
+        </w:rPr>
+        <w:drawing>
+          <wp:anchor distT="0" distB="0" distL="114300" distR="114300" simplePos="0" relativeHeight="251662336" behindDoc="0" locked="0" layoutInCell="1" allowOverlap="1" wp14:anchorId="31B5412D" wp14:editId="11922AA0">
+            <wp:simplePos x="0" y="0"/>
+            <wp:positionH relativeFrom="margin">
+              <wp:posOffset>76200</wp:posOffset>
+            </wp:positionH>
+            <wp:positionV relativeFrom="paragraph">
+              <wp:posOffset>13335</wp:posOffset>
+            </wp:positionV>
+            <wp:extent cx="5943600" cy="4240530"/>
+            <wp:effectExtent l="0" t="0" r="0" b="7620"/>
+            <wp:wrapNone/>
+            <wp:docPr id="7" name="Imagen 7"/>
+            <wp:cNvGraphicFramePr>
+              <a:graphicFrameLocks xmlns:a="http://schemas.openxmlformats.org/drawingml/2006/main" noChangeAspect="1"/>
+            </wp:cNvGraphicFramePr>
+            <a:graphic xmlns:a="http://schemas.openxmlformats.org/drawingml/2006/main">
+              <a:graphicData uri="http://schemas.openxmlformats.org/drawingml/2006/picture">
+                <pic:pic xmlns:pic="http://schemas.openxmlformats.org/drawingml/2006/picture">
+                  <pic:nvPicPr>
+                    <pic:cNvPr id="1" name=""/>
+                    <pic:cNvPicPr/>
+                  </pic:nvPicPr>
+                  <pic:blipFill>
+                    <a:blip r:embed="rId10">
+                      <a:extLst>
+                        <a:ext uri="{28A0092B-C50C-407E-A947-70E740481C1C}">
+                          <a14:useLocalDpi xmlns:a14="http://schemas.microsoft.com/office/drawing/2010/main" val="0"/>
+                        </a:ext>
+                      </a:extLst>
+                    </a:blip>
+                    <a:stretch>
+                      <a:fillRect/>
+                    </a:stretch>
+                  </pic:blipFill>
+                  <pic:spPr>
+                    <a:xfrm>
+                      <a:off x="0" y="0"/>
+                      <a:ext cx="5943600" cy="4240530"/>
+                    </a:xfrm>
+                    <a:prstGeom prst="rect">
+                      <a:avLst/>
+                    </a:prstGeom>
+                  </pic:spPr>
+                </pic:pic>
+              </a:graphicData>
+            </a:graphic>
+          </wp:anchor>
+        </w:drawing>
+      </w:r>
+    </w:p>
+    <w:p>
+      <w:pPr>
+        <w:rPr>
+          <w:lang w:eastAsia="es-CO"/>
+        </w:rPr>
+      </w:pPr>
+    </w:p>
+    <w:p>
+      <w:pPr>
+        <w:rPr>
+          <w:lang w:eastAsia="es-CO"/>
+        </w:rPr>
+      </w:pPr>
+    </w:p>
+    <w:p>
+      <w:pPr>
+        <w:rPr>
+          <w:lang w:eastAsia="es-CO"/>
+        </w:rPr>
+      </w:pPr>
+    </w:p>
+    <w:p>
+      <w:pPr>
+        <w:rPr>
+          <w:lang w:eastAsia="es-CO"/>
+        </w:rPr>
+      </w:pPr>
+    </w:p>
+    <w:p>
+      <w:pPr>
+        <w:rPr>
+          <w:lang w:eastAsia="es-CO"/>
+        </w:rPr>
+      </w:pPr>
+    </w:p>
+    <w:p>
+      <w:pPr>
+        <w:rPr>
+          <w:lang w:eastAsia="es-CO"/>
+        </w:rPr>
+      </w:pPr>
+    </w:p>
+    <w:p>
+      <w:pPr>
+        <w:rPr>
+          <w:lang w:eastAsia="es-CO"/>
+        </w:rPr>
+      </w:pPr>
+    </w:p>
+    <w:p>
+      <w:pPr>
+        <w:rPr>
+          <w:lang w:eastAsia="es-CO"/>
+        </w:rPr>
+      </w:pPr>
+    </w:p>
+    <w:p>
+      <w:pPr>
+        <w:rPr>
+          <w:lang w:eastAsia="es-CO"/>
+        </w:rPr>
+      </w:pPr>
+    </w:p>
+    <w:p>
+      <w:pPr>
+        <w:rPr>
+          <w:lang w:eastAsia="es-CO"/>
+        </w:rPr>
+      </w:pPr>
+    </w:p>
+    <w:p>
+      <w:pPr>
+        <w:rPr>
+          <w:lang w:eastAsia="es-CO"/>
+        </w:rPr>
+      </w:pPr>
+    </w:p>
+    <w:p>
+      <w:pPr>
+        <w:rPr>
+          <w:lang w:eastAsia="es-CO"/>
+        </w:rPr>
+      </w:pPr>
+    </w:p>
+    <w:p>
+      <w:pPr>
+        <w:rPr>
+          <w:lang w:eastAsia="es-CO"/>
+        </w:rPr>
+      </w:pPr>
+    </w:p>
+    <w:p>
+      <w:pPr>
+        <w:rPr>
+          <w:lang w:eastAsia="es-CO"/>
+        </w:rPr>
+      </w:pPr>
+    </w:p>
+    <w:p>
+      <w:pPr>
+        <w:rPr>
+          <w:lang w:eastAsia="es-CO"/>
+        </w:rPr>
+      </w:pPr>
+      <w:r>
+        <w:rPr>
+          <w:lang w:eastAsia="es-CO"/>
+        </w:rPr>
+        <w:t>AAAAA</w:t>
+      </w:r>
+    </w:p>
+    <w:p>
+      <w:pPr>
+        <w:rPr>
+          <w:lang w:eastAsia="es-CO"/>
+        </w:rPr>
+      </w:pPr>
+      <w:r>
+        <w:rPr>
+          <w:noProof/>
+          <w:lang w:val="en-US"/>
+        </w:rPr>
+        <w:drawing>
+          <wp:anchor distT="0" distB="0" distL="114300" distR="114300" simplePos="0" relativeHeight="251663360" behindDoc="0" locked="0" layoutInCell="1" allowOverlap="1" wp14:anchorId="0BCEDD9C" wp14:editId="1A186120">
+            <wp:simplePos x="0" y="0"/>
+            <wp:positionH relativeFrom="margin">
+              <wp:align>center</wp:align>
+            </wp:positionH>
+            <wp:positionV relativeFrom="paragraph">
+              <wp:posOffset>9525</wp:posOffset>
+            </wp:positionV>
+            <wp:extent cx="5591175" cy="3975735"/>
+            <wp:effectExtent l="0" t="0" r="9525" b="5715"/>
+            <wp:wrapNone/>
+            <wp:docPr id="8" name="Imagen 8"/>
+            <wp:cNvGraphicFramePr>
+              <a:graphicFrameLocks xmlns:a="http://schemas.openxmlformats.org/drawingml/2006/main" noChangeAspect="1"/>
+            </wp:cNvGraphicFramePr>
+            <a:graphic xmlns:a="http://schemas.openxmlformats.org/drawingml/2006/main">
+              <a:graphicData uri="http://schemas.openxmlformats.org/drawingml/2006/picture">
+                <pic:pic xmlns:pic="http://schemas.openxmlformats.org/drawingml/2006/picture">
+                  <pic:nvPicPr>
+                    <pic:cNvPr id="1" name=""/>
+                    <pic:cNvPicPr/>
+                  </pic:nvPicPr>
+                  <pic:blipFill>
+                    <a:blip r:embed="rId11">
+                      <a:extLst>
+                        <a:ext uri="{28A0092B-C50C-407E-A947-70E740481C1C}">
+                          <a14:useLocalDpi xmlns:a14="http://schemas.microsoft.com/office/drawing/2010/main" val="0"/>
+                        </a:ext>
+                      </a:extLst>
+                    </a:blip>
+                    <a:stretch>
+                      <a:fillRect/>
+                    </a:stretch>
+                  </pic:blipFill>
+                  <pic:spPr>
+                    <a:xfrm>
+                      <a:off x="0" y="0"/>
+                      <a:ext cx="5591175" cy="3975735"/>
+                    </a:xfrm>
+                    <a:prstGeom prst="rect">
+                      <a:avLst/>
+                    </a:prstGeom>
+                  </pic:spPr>
+                </pic:pic>
+              </a:graphicData>
+            </a:graphic>
+            <wp14:sizeRelH relativeFrom="margin">
+              <wp14:pctWidth>0</wp14:pctWidth>
+            </wp14:sizeRelH>
+            <wp14:sizeRelV relativeFrom="margin">
+              <wp14:pctHeight>0</wp14:pctHeight>
+            </wp14:sizeRelV>
+          </wp:anchor>
+        </w:drawing>
+      </w:r>
+    </w:p>
+    <w:p>
+      <w:pPr>
+        <w:rPr>
+          <w:lang w:eastAsia="es-CO"/>
+        </w:rPr>
+      </w:pPr>
+    </w:p>
+    <w:p>
+      <w:pPr>
+        <w:rPr>
+          <w:lang w:eastAsia="es-CO"/>
+        </w:rPr>
+      </w:pPr>
+    </w:p>
+    <w:p>
+      <w:pPr>
+        <w:rPr>
+          <w:lang w:eastAsia="es-CO"/>
+        </w:rPr>
+      </w:pPr>
+    </w:p>
+    <w:p>
+      <w:pPr>
+        <w:rPr>
+          <w:lang w:eastAsia="es-CO"/>
+        </w:rPr>
+      </w:pPr>
+    </w:p>
+    <w:p>
+      <w:pPr>
+        <w:rPr>
+          <w:lang w:eastAsia="es-CO"/>
+        </w:rPr>
+      </w:pPr>
+    </w:p>
+    <w:p>
+      <w:pPr>
+        <w:rPr>
+          <w:lang w:eastAsia="es-CO"/>
+        </w:rPr>
+      </w:pPr>
+    </w:p>
+    <w:p>
+      <w:pPr>
+        <w:rPr>
+          <w:lang w:eastAsia="es-CO"/>
+        </w:rPr>
+      </w:pPr>
+    </w:p>
+    <w:p>
+      <w:pPr>
+        <w:rPr>
+          <w:lang w:eastAsia="es-CO"/>
+        </w:rPr>
+      </w:pPr>
+    </w:p>
+    <w:p>
+      <w:pPr>
+        <w:rPr>
+          <w:lang w:eastAsia="es-CO"/>
+        </w:rPr>
+      </w:pPr>
+    </w:p>
+    <w:p>
+      <w:pPr>
+        <w:rPr>
+          <w:lang w:eastAsia="es-CO"/>
+        </w:rPr>
+      </w:pPr>
+    </w:p>
+    <w:p>
+      <w:pPr>
+        <w:rPr>
+          <w:lang w:eastAsia="es-CO"/>
+        </w:rPr>
+      </w:pPr>
+    </w:p>
+    <w:p>
+      <w:pPr>
+        <w:rPr>
+          <w:lang w:eastAsia="es-CO"/>
+        </w:rPr>
+      </w:pPr>
+    </w:p>
+    <w:p>
+      <w:pPr>
+        <w:rPr>
+          <w:lang w:eastAsia="es-CO"/>
+        </w:rPr>
+      </w:pPr>
+    </w:p>
+    <w:p>
+      <w:pPr>
+        <w:rPr>
+          <w:lang w:eastAsia="es-CO"/>
+        </w:rPr>
+      </w:pPr>
+      <w:r>
+        <w:rPr>
+          <w:lang w:eastAsia="es-CO"/>
+        </w:rPr>
+        <w:t>BBBBBBB</w:t>
+      </w:r>
+    </w:p>
+    <w:p>
+      <w:pPr>
+        <w:rPr>
+          <w:lang w:eastAsia="es-CO"/>
+        </w:rPr>
+      </w:pPr>
+      <w:r>
+        <w:rPr>
+          <w:noProof/>
+          <w:lang w:val="en-US"/>
+        </w:rPr>
+        <w:drawing>
+          <wp:anchor distT="0" distB="0" distL="114300" distR="114300" simplePos="0" relativeHeight="251664384" behindDoc="0" locked="0" layoutInCell="1" allowOverlap="1" wp14:anchorId="43400DA8" wp14:editId="0B58B1CA">
+            <wp:simplePos x="0" y="0"/>
+            <wp:positionH relativeFrom="margin">
+              <wp:align>center</wp:align>
+            </wp:positionH>
+            <wp:positionV relativeFrom="paragraph">
+              <wp:posOffset>49530</wp:posOffset>
+            </wp:positionV>
+            <wp:extent cx="5604730" cy="3990975"/>
+            <wp:effectExtent l="0" t="0" r="0" b="0"/>
+            <wp:wrapNone/>
+            <wp:docPr id="9" name="Imagen 9"/>
+            <wp:cNvGraphicFramePr>
+              <a:graphicFrameLocks xmlns:a="http://schemas.openxmlformats.org/drawingml/2006/main" noChangeAspect="1"/>
+            </wp:cNvGraphicFramePr>
+            <a:graphic xmlns:a="http://schemas.openxmlformats.org/drawingml/2006/main">
+              <a:graphicData uri="http://schemas.openxmlformats.org/drawingml/2006/picture">
+                <pic:pic xmlns:pic="http://schemas.openxmlformats.org/drawingml/2006/picture">
+                  <pic:nvPicPr>
+                    <pic:cNvPr id="1" name=""/>
+                    <pic:cNvPicPr/>
+                  </pic:nvPicPr>
+                  <pic:blipFill>
+                    <a:blip r:embed="rId12">
+                      <a:extLst>
+                        <a:ext uri="{28A0092B-C50C-407E-A947-70E740481C1C}">
+                          <a14:useLocalDpi xmlns:a14="http://schemas.microsoft.com/office/drawing/2010/main" val="0"/>
+                        </a:ext>
+                      </a:extLst>
+                    </a:blip>
+                    <a:stretch>
+                      <a:fillRect/>
+                    </a:stretch>
+                  </pic:blipFill>
+                  <pic:spPr>
+                    <a:xfrm>
+                      <a:off x="0" y="0"/>
+                      <a:ext cx="5604730" cy="3990975"/>
+                    </a:xfrm>
+                    <a:prstGeom prst="rect">
+                      <a:avLst/>
+                    </a:prstGeom>
+                  </pic:spPr>
+                </pic:pic>
+              </a:graphicData>
+            </a:graphic>
+            <wp14:sizeRelH relativeFrom="margin">
+              <wp14:pctWidth>0</wp14:pctWidth>
+            </wp14:sizeRelH>
+            <wp14:sizeRelV relativeFrom="margin">
+              <wp14:pctHeight>0</wp14:pctHeight>
+            </wp14:sizeRelV>
+          </wp:anchor>
+        </w:drawing>
+      </w:r>
+    </w:p>
+    <w:p>
+      <w:pPr>
         <w:pStyle w:val="Ttulo2"/>
         <w:rPr>
           <w:lang w:eastAsia="es-CO"/>
         </w:rPr>
       </w:pPr>
       <w:bookmarkStart w:id="10" w:name="_Toc89575464"/>
+      <w:r>
+        <w:rPr>
+          <w:lang w:eastAsia="es-CO"/>
+        </w:rPr>
+        <w:t>CCCCCC</w:t>
+      </w:r>
+    </w:p>
+    <w:p>
+      <w:pPr>
+        <w:pStyle w:val="Ttulo2"/>
+        <w:rPr>
+          <w:lang w:eastAsia="es-CO"/>
+        </w:rPr>
+      </w:pPr>
+      <w:r>
+        <w:rPr>
+          <w:noProof/>
+          <w:lang w:val="en-US"/>
+        </w:rPr>
+        <w:drawing>
+          <wp:anchor distT="0" distB="0" distL="114300" distR="114300" simplePos="0" relativeHeight="251665408" behindDoc="0" locked="0" layoutInCell="1" allowOverlap="1" wp14:anchorId="4FB2F452" wp14:editId="1F53BC17">
+            <wp:simplePos x="0" y="0"/>
+            <wp:positionH relativeFrom="margin">
+              <wp:align>center</wp:align>
+            </wp:positionH>
+            <wp:positionV relativeFrom="paragraph">
+              <wp:posOffset>41910</wp:posOffset>
+            </wp:positionV>
+            <wp:extent cx="5715000" cy="4075601"/>
+            <wp:effectExtent l="0" t="0" r="0" b="1270"/>
+            <wp:wrapNone/>
+            <wp:docPr id="10" name="Imagen 10"/>
+            <wp:cNvGraphicFramePr>
+              <a:graphicFrameLocks xmlns:a="http://schemas.openxmlformats.org/drawingml/2006/main" noChangeAspect="1"/>
+            </wp:cNvGraphicFramePr>
+            <a:graphic xmlns:a="http://schemas.openxmlformats.org/drawingml/2006/main">
+              <a:graphicData uri="http://schemas.openxmlformats.org/drawingml/2006/picture">
+                <pic:pic xmlns:pic="http://schemas.openxmlformats.org/drawingml/2006/picture">
+                  <pic:nvPicPr>
+                    <pic:cNvPr id="1" name=""/>
+                    <pic:cNvPicPr/>
+                  </pic:nvPicPr>
+                  <pic:blipFill>
+                    <a:blip r:embed="rId13">
+                      <a:extLst>
+                        <a:ext uri="{28A0092B-C50C-407E-A947-70E740481C1C}">
+                          <a14:useLocalDpi xmlns:a14="http://schemas.microsoft.com/office/drawing/2010/main" val="0"/>
+                        </a:ext>
+                      </a:extLst>
+                    </a:blip>
+                    <a:stretch>
+                      <a:fillRect/>
+                    </a:stretch>
+                  </pic:blipFill>
+                  <pic:spPr>
+                    <a:xfrm>
+                      <a:off x="0" y="0"/>
+                      <a:ext cx="5715000" cy="4075601"/>
+                    </a:xfrm>
+                    <a:prstGeom prst="rect">
+                      <a:avLst/>
+                    </a:prstGeom>
+                  </pic:spPr>
+                </pic:pic>
+              </a:graphicData>
+            </a:graphic>
+            <wp14:sizeRelH relativeFrom="margin">
+              <wp14:pctWidth>0</wp14:pctWidth>
+            </wp14:sizeRelH>
+            <wp14:sizeRelV relativeFrom="margin">
+              <wp14:pctHeight>0</wp14:pctHeight>
+            </wp14:sizeRelV>
+          </wp:anchor>
+        </w:drawing>
+      </w:r>
+    </w:p>
+    <w:p>
+      <w:pPr>
+        <w:pStyle w:val="Ttulo2"/>
+        <w:rPr>
+          <w:lang w:eastAsia="es-CO"/>
+        </w:rPr>
+      </w:pPr>
+    </w:p>
+    <w:p>
+      <w:pPr>
+        <w:pStyle w:val="Ttulo2"/>
+        <w:rPr>
+          <w:lang w:eastAsia="es-CO"/>
+        </w:rPr>
+      </w:pPr>
+    </w:p>
+    <w:p>
+      <w:pPr>
+        <w:pStyle w:val="Ttulo2"/>
+        <w:rPr>
+          <w:lang w:eastAsia="es-CO"/>
+        </w:rPr>
+      </w:pPr>
+    </w:p>
+    <w:p>
+      <w:pPr>
+        <w:pStyle w:val="Ttulo2"/>
+        <w:rPr>
+          <w:lang w:eastAsia="es-CO"/>
+        </w:rPr>
+      </w:pPr>
+    </w:p>
+    <w:p>
+      <w:pPr>
+        <w:pStyle w:val="Ttulo2"/>
+        <w:rPr>
+          <w:lang w:eastAsia="es-CO"/>
+        </w:rPr>
+      </w:pPr>
+    </w:p>
+    <w:p>
+      <w:pPr>
+        <w:pStyle w:val="Ttulo2"/>
+        <w:rPr>
+          <w:lang w:eastAsia="es-CO"/>
+        </w:rPr>
+      </w:pPr>
+    </w:p>
+    <w:p>
+      <w:pPr>
+        <w:pStyle w:val="Ttulo2"/>
+        <w:rPr>
+          <w:lang w:eastAsia="es-CO"/>
+        </w:rPr>
+      </w:pPr>
+    </w:p>
+    <w:p>
+      <w:pPr>
+        <w:pStyle w:val="Ttulo2"/>
+        <w:rPr>
+          <w:lang w:eastAsia="es-CO"/>
+        </w:rPr>
+      </w:pPr>
+    </w:p>
+    <w:p>
+      <w:pPr>
+        <w:pStyle w:val="Ttulo2"/>
+        <w:rPr>
+          <w:lang w:eastAsia="es-CO"/>
+        </w:rPr>
+      </w:pPr>
+    </w:p>
+    <w:p>
+      <w:pPr>
+        <w:pStyle w:val="Ttulo2"/>
+        <w:rPr>
+          <w:lang w:eastAsia="es-CO"/>
+        </w:rPr>
+      </w:pPr>
+    </w:p>
+    <w:p>
+      <w:pPr>
+        <w:pStyle w:val="Ttulo2"/>
+        <w:rPr>
+          <w:lang w:eastAsia="es-CO"/>
+        </w:rPr>
+      </w:pPr>
+    </w:p>
+    <w:p>
+      <w:pPr>
+        <w:pStyle w:val="Ttulo2"/>
+        <w:rPr>
+          <w:lang w:eastAsia="es-CO"/>
+        </w:rPr>
+      </w:pPr>
+    </w:p>
+    <w:p>
+      <w:pPr>
+        <w:pStyle w:val="Ttulo2"/>
+        <w:rPr>
+          <w:lang w:eastAsia="es-CO"/>
+        </w:rPr>
+      </w:pPr>
+    </w:p>
+    <w:p>
+      <w:pPr>
+        <w:pStyle w:val="Ttulo2"/>
+        <w:rPr>
+          <w:lang w:eastAsia="es-CO"/>
+        </w:rPr>
+      </w:pPr>
+    </w:p>
+    <w:p>
+      <w:pPr>
+        <w:pStyle w:val="Ttulo2"/>
+        <w:rPr>
+          <w:lang w:eastAsia="es-CO"/>
+        </w:rPr>
+      </w:pPr>
+    </w:p>
+    <w:p>
+      <w:pPr>
+        <w:rPr>
+          <w:lang w:eastAsia="es-CO"/>
+        </w:rPr>
+      </w:pPr>
+      <w:r>
+        <w:rPr>
+          <w:noProof/>
+          <w:lang w:val="en-US"/>
+        </w:rPr>
+        <w:drawing>
+          <wp:anchor distT="0" distB="0" distL="114300" distR="114300" simplePos="0" relativeHeight="251666432" behindDoc="0" locked="0" layoutInCell="1" allowOverlap="1" wp14:anchorId="2ACF3E4C" wp14:editId="6B95C073">
+            <wp:simplePos x="0" y="0"/>
+            <wp:positionH relativeFrom="margin">
+              <wp:align>center</wp:align>
+            </wp:positionH>
+            <wp:positionV relativeFrom="paragraph">
+              <wp:posOffset>250190</wp:posOffset>
+            </wp:positionV>
+            <wp:extent cx="5715000" cy="4086225"/>
+            <wp:effectExtent l="0" t="0" r="0" b="9525"/>
+            <wp:wrapNone/>
+            <wp:docPr id="11" name="Imagen 11"/>
+            <wp:cNvGraphicFramePr>
+              <a:graphicFrameLocks xmlns:a="http://schemas.openxmlformats.org/drawingml/2006/main" noChangeAspect="1"/>
+            </wp:cNvGraphicFramePr>
+            <a:graphic xmlns:a="http://schemas.openxmlformats.org/drawingml/2006/main">
+              <a:graphicData uri="http://schemas.openxmlformats.org/drawingml/2006/picture">
+                <pic:pic xmlns:pic="http://schemas.openxmlformats.org/drawingml/2006/picture">
+                  <pic:nvPicPr>
+                    <pic:cNvPr id="1" name=""/>
+                    <pic:cNvPicPr/>
+                  </pic:nvPicPr>
+                  <pic:blipFill>
+                    <a:blip r:embed="rId14">
+                      <a:extLst>
+                        <a:ext uri="{28A0092B-C50C-407E-A947-70E740481C1C}">
+                          <a14:useLocalDpi xmlns:a14="http://schemas.microsoft.com/office/drawing/2010/main" val="0"/>
+                        </a:ext>
+                      </a:extLst>
+                    </a:blip>
+                    <a:stretch>
+                      <a:fillRect/>
+                    </a:stretch>
+                  </pic:blipFill>
+                  <pic:spPr>
+                    <a:xfrm>
+                      <a:off x="0" y="0"/>
+                      <a:ext cx="5715000" cy="4086225"/>
+                    </a:xfrm>
+                    <a:prstGeom prst="rect">
+                      <a:avLst/>
+                    </a:prstGeom>
+                  </pic:spPr>
+                </pic:pic>
+              </a:graphicData>
+            </a:graphic>
+            <wp14:sizeRelH relativeFrom="margin">
+              <wp14:pctWidth>0</wp14:pctWidth>
+            </wp14:sizeRelH>
+            <wp14:sizeRelV relativeFrom="margin">
+              <wp14:pctHeight>0</wp14:pctHeight>
+            </wp14:sizeRelV>
+          </wp:anchor>
+        </w:drawing>
+      </w:r>
+      <w:r>
+        <w:rPr>
+          <w:lang w:eastAsia="es-CO"/>
+        </w:rPr>
+        <w:t>DDDDDD</w:t>
+      </w:r>
+    </w:p>
+    <w:p>
+      <w:pPr>
+        <w:rPr>
+          <w:lang w:eastAsia="es-CO"/>
+        </w:rPr>
+      </w:pPr>
+    </w:p>
+    <w:p>
+      <w:pPr>
+        <w:rPr>
+          <w:lang w:eastAsia="es-CO"/>
+        </w:rPr>
+      </w:pPr>
+    </w:p>
+    <w:p>
+      <w:pPr>
+        <w:rPr>
+          <w:lang w:eastAsia="es-CO"/>
+        </w:rPr>
+      </w:pPr>
+    </w:p>
+    <w:p>
+      <w:pPr>
+        <w:rPr>
+          <w:lang w:eastAsia="es-CO"/>
+        </w:rPr>
+      </w:pPr>
+    </w:p>
+    <w:p>
+      <w:pPr>
+        <w:rPr>
+          <w:lang w:eastAsia="es-CO"/>
+        </w:rPr>
+      </w:pPr>
+    </w:p>
+    <w:p>
+      <w:pPr>
+        <w:pStyle w:val="Ttulo2"/>
+        <w:rPr>
+          <w:lang w:eastAsia="es-CO"/>
+        </w:rPr>
+      </w:pPr>
+      <w:r>
+        <w:rPr>
+          <w:lang w:eastAsia="es-CO"/>
+        </w:rPr>
+        <w:t>EEEEEE</w:t>
+      </w:r>
+    </w:p>
+    <w:p>
+      <w:pPr>
+        <w:pStyle w:val="Ttulo2"/>
+        <w:rPr>
+          <w:lang w:eastAsia="es-CO"/>
+        </w:rPr>
+      </w:pPr>
+      <w:r>
+        <w:rPr>
+          <w:noProof/>
+          <w:lang w:val="en-US"/>
+        </w:rPr>
+        <w:drawing>
+          <wp:anchor distT="0" distB="0" distL="114300" distR="114300" simplePos="0" relativeHeight="251667456" behindDoc="0" locked="0" layoutInCell="1" allowOverlap="1" wp14:anchorId="6A2F6E84" wp14:editId="38AFAB6D">
+            <wp:simplePos x="0" y="0"/>
+            <wp:positionH relativeFrom="margin">
+              <wp:align>center</wp:align>
+            </wp:positionH>
+            <wp:positionV relativeFrom="paragraph">
+              <wp:posOffset>22860</wp:posOffset>
+            </wp:positionV>
+            <wp:extent cx="5734050" cy="4097150"/>
+            <wp:effectExtent l="0" t="0" r="0" b="0"/>
+            <wp:wrapNone/>
+            <wp:docPr id="12" name="Imagen 12"/>
+            <wp:cNvGraphicFramePr>
+              <a:graphicFrameLocks xmlns:a="http://schemas.openxmlformats.org/drawingml/2006/main" noChangeAspect="1"/>
+            </wp:cNvGraphicFramePr>
+            <a:graphic xmlns:a="http://schemas.openxmlformats.org/drawingml/2006/main">
+              <a:graphicData uri="http://schemas.openxmlformats.org/drawingml/2006/picture">
+                <pic:pic xmlns:pic="http://schemas.openxmlformats.org/drawingml/2006/picture">
+                  <pic:nvPicPr>
+                    <pic:cNvPr id="1" name=""/>
+                    <pic:cNvPicPr/>
+                  </pic:nvPicPr>
+                  <pic:blipFill>
+                    <a:blip r:embed="rId15">
+                      <a:extLst>
+                        <a:ext uri="{28A0092B-C50C-407E-A947-70E740481C1C}">
+                          <a14:useLocalDpi xmlns:a14="http://schemas.microsoft.com/office/drawing/2010/main" val="0"/>
+                        </a:ext>
+                      </a:extLst>
+                    </a:blip>
+                    <a:stretch>
+                      <a:fillRect/>
+                    </a:stretch>
+                  </pic:blipFill>
+                  <pic:spPr>
+                    <a:xfrm>
+                      <a:off x="0" y="0"/>
+                      <a:ext cx="5734050" cy="4097150"/>
+                    </a:xfrm>
+                    <a:prstGeom prst="rect">
+                      <a:avLst/>
+                    </a:prstGeom>
+                  </pic:spPr>
+                </pic:pic>
+              </a:graphicData>
+            </a:graphic>
+            <wp14:sizeRelH relativeFrom="margin">
+              <wp14:pctWidth>0</wp14:pctWidth>
+            </wp14:sizeRelH>
+            <wp14:sizeRelV relativeFrom="margin">
+              <wp14:pctHeight>0</wp14:pctHeight>
+            </wp14:sizeRelV>
+          </wp:anchor>
+        </w:drawing>
+      </w:r>
+    </w:p>
+    <w:p>
+      <w:pPr>
+        <w:pStyle w:val="Ttulo2"/>
+        <w:rPr>
+          <w:lang w:eastAsia="es-CO"/>
+        </w:rPr>
+      </w:pPr>
+    </w:p>
+    <w:p>
+      <w:pPr>
+        <w:pStyle w:val="Ttulo2"/>
+        <w:rPr>
+          <w:lang w:eastAsia="es-CO"/>
+        </w:rPr>
+      </w:pPr>
+    </w:p>
+    <w:p>
+      <w:pPr>
+        <w:pStyle w:val="Ttulo2"/>
+        <w:rPr>
+          <w:lang w:eastAsia="es-CO"/>
+        </w:rPr>
+      </w:pPr>
+    </w:p>
+    <w:p>
+      <w:pPr>
+        <w:pStyle w:val="Ttulo2"/>
+        <w:rPr>
+          <w:lang w:eastAsia="es-CO"/>
+        </w:rPr>
+      </w:pPr>
+    </w:p>
+    <w:p>
+      <w:pPr>
+        <w:pStyle w:val="Ttulo2"/>
+        <w:rPr>
+          <w:lang w:eastAsia="es-CO"/>
+        </w:rPr>
+      </w:pPr>
+    </w:p>
+    <w:p>
+      <w:pPr>
+        <w:pStyle w:val="Ttulo2"/>
+        <w:rPr>
+          <w:lang w:eastAsia="es-CO"/>
+        </w:rPr>
+      </w:pPr>
+    </w:p>
+    <w:p>
+      <w:pPr>
+        <w:pStyle w:val="Ttulo2"/>
+        <w:rPr>
+          <w:lang w:eastAsia="es-CO"/>
+        </w:rPr>
+      </w:pPr>
+    </w:p>
+    <w:p>
+      <w:pPr>
+        <w:pStyle w:val="Ttulo2"/>
+        <w:rPr>
+          <w:lang w:eastAsia="es-CO"/>
+        </w:rPr>
+      </w:pPr>
+    </w:p>
+    <w:p>
+      <w:pPr>
+        <w:pStyle w:val="Ttulo2"/>
+        <w:rPr>
+          <w:lang w:eastAsia="es-CO"/>
+        </w:rPr>
+      </w:pPr>
+    </w:p>
+    <w:p>
+      <w:pPr>
+        <w:pStyle w:val="Ttulo2"/>
+        <w:rPr>
+          <w:lang w:eastAsia="es-CO"/>
+        </w:rPr>
+      </w:pPr>
+    </w:p>
+    <w:p>
+      <w:pPr>
+        <w:pStyle w:val="Ttulo2"/>
+        <w:rPr>
+          <w:lang w:eastAsia="es-CO"/>
+        </w:rPr>
+      </w:pPr>
+    </w:p>
+    <w:p>
+      <w:pPr>
+        <w:pStyle w:val="Ttulo2"/>
+        <w:rPr>
+          <w:lang w:eastAsia="es-CO"/>
+        </w:rPr>
+      </w:pPr>
+    </w:p>
+    <w:p>
+      <w:pPr>
+        <w:pStyle w:val="Ttulo2"/>
+        <w:rPr>
+          <w:lang w:eastAsia="es-CO"/>
+        </w:rPr>
+      </w:pPr>
+    </w:p>
+    <w:p>
+      <w:pPr>
+        <w:pStyle w:val="Ttulo2"/>
+        <w:rPr>
+          <w:lang w:eastAsia="es-CO"/>
+        </w:rPr>
+      </w:pPr>
+    </w:p>
+    <w:p>
+      <w:pPr>
+        <w:pStyle w:val="Ttulo2"/>
+        <w:rPr>
+          <w:lang w:eastAsia="es-CO"/>
+        </w:rPr>
+      </w:pPr>
+    </w:p>
+    <w:p>
+      <w:pPr>
+        <w:rPr>
+          <w:lang w:eastAsia="es-CO"/>
+        </w:rPr>
+      </w:pPr>
+      <w:r>
+        <w:rPr>
+          <w:lang w:eastAsia="es-CO"/>
+        </w:rPr>
+        <w:t>FFFFFFF</w:t>
+      </w:r>
+    </w:p>
+    <w:p>
+      <w:pPr>
+        <w:rPr>
+          <w:lang w:eastAsia="es-CO"/>
+        </w:rPr>
+      </w:pPr>
+      <w:r>
+        <w:rPr>
+          <w:noProof/>
+          <w:lang w:val="en-US"/>
+        </w:rPr>
+        <w:drawing>
+          <wp:anchor distT="0" distB="0" distL="114300" distR="114300" simplePos="0" relativeHeight="251668480" behindDoc="0" locked="0" layoutInCell="1" allowOverlap="1" wp14:anchorId="0164B1E6" wp14:editId="0F096FF1">
+            <wp:simplePos x="0" y="0"/>
+            <wp:positionH relativeFrom="margin">
+              <wp:align>center</wp:align>
+            </wp:positionH>
+            <wp:positionV relativeFrom="paragraph">
+              <wp:posOffset>12700</wp:posOffset>
+            </wp:positionV>
+            <wp:extent cx="5715000" cy="4067053"/>
+            <wp:effectExtent l="0" t="0" r="0" b="0"/>
+            <wp:wrapNone/>
+            <wp:docPr id="13" name="Imagen 13"/>
+            <wp:cNvGraphicFramePr>
+              <a:graphicFrameLocks xmlns:a="http://schemas.openxmlformats.org/drawingml/2006/main" noChangeAspect="1"/>
+            </wp:cNvGraphicFramePr>
+            <a:graphic xmlns:a="http://schemas.openxmlformats.org/drawingml/2006/main">
+              <a:graphicData uri="http://schemas.openxmlformats.org/drawingml/2006/picture">
+                <pic:pic xmlns:pic="http://schemas.openxmlformats.org/drawingml/2006/picture">
+                  <pic:nvPicPr>
+                    <pic:cNvPr id="1" name=""/>
+                    <pic:cNvPicPr/>
+                  </pic:nvPicPr>
+                  <pic:blipFill>
+                    <a:blip r:embed="rId16">
+                      <a:extLst>
+                        <a:ext uri="{28A0092B-C50C-407E-A947-70E740481C1C}">
+                          <a14:useLocalDpi xmlns:a14="http://schemas.microsoft.com/office/drawing/2010/main" val="0"/>
+                        </a:ext>
+                      </a:extLst>
+                    </a:blip>
+                    <a:stretch>
+                      <a:fillRect/>
+                    </a:stretch>
+                  </pic:blipFill>
+                  <pic:spPr>
+                    <a:xfrm>
+                      <a:off x="0" y="0"/>
+                      <a:ext cx="5715000" cy="4067053"/>
+                    </a:xfrm>
+                    <a:prstGeom prst="rect">
+                      <a:avLst/>
+                    </a:prstGeom>
+                  </pic:spPr>
+                </pic:pic>
+              </a:graphicData>
+            </a:graphic>
+            <wp14:sizeRelH relativeFrom="margin">
+              <wp14:pctWidth>0</wp14:pctWidth>
+            </wp14:sizeRelH>
+            <wp14:sizeRelV relativeFrom="margin">
+              <wp14:pctHeight>0</wp14:pctHeight>
+            </wp14:sizeRelV>
+          </wp:anchor>
+        </w:drawing>
+      </w:r>
+    </w:p>
+    <w:p>
+      <w:pPr>
+        <w:rPr>
+          <w:lang w:eastAsia="es-CO"/>
+        </w:rPr>
+      </w:pPr>
+    </w:p>
+    <w:p>
+      <w:pPr>
+        <w:rPr>
+          <w:lang w:eastAsia="es-CO"/>
+        </w:rPr>
+      </w:pPr>
+    </w:p>
+    <w:p>
+      <w:pPr>
+        <w:pStyle w:val="Ttulo2"/>
+        <w:rPr>
+          <w:lang w:eastAsia="es-CO"/>
+        </w:rPr>
+      </w:pPr>
+    </w:p>
+    <w:p>
+      <w:pPr>
+        <w:rPr>
+          <w:lang w:eastAsia="es-CO"/>
+        </w:rPr>
+      </w:pPr>
+    </w:p>
+    <w:p>
+      <w:pPr>
+        <w:rPr>
+          <w:lang w:eastAsia="es-CO"/>
+        </w:rPr>
+      </w:pPr>
+    </w:p>
+    <w:p>
+      <w:pPr>
+        <w:rPr>
+          <w:lang w:eastAsia="es-CO"/>
+        </w:rPr>
+      </w:pPr>
+    </w:p>
+    <w:p>
+      <w:pPr>
+        <w:pStyle w:val="Ttulo2"/>
+        <w:rPr>
+          <w:lang w:eastAsia="es-CO"/>
+        </w:rPr>
+      </w:pPr>
+    </w:p>
+    <w:p>
+      <w:pPr>
+        <w:rPr>
+          <w:lang w:eastAsia="es-CO"/>
+        </w:rPr>
+      </w:pPr>
+    </w:p>
+    <w:p>
+      <w:pPr>
+        <w:rPr>
+          <w:lang w:eastAsia="es-CO"/>
+        </w:rPr>
+      </w:pPr>
+    </w:p>
+    <w:p>
+      <w:pPr>
+        <w:rPr>
+          <w:lang w:eastAsia="es-CO"/>
+        </w:rPr>
+      </w:pPr>
+    </w:p>
+    <w:p>
+      <w:pPr>
+        <w:rPr>
+          <w:lang w:eastAsia="es-CO"/>
+        </w:rPr>
+      </w:pPr>
+    </w:p>
+    <w:p>
+      <w:pPr>
+        <w:pStyle w:val="Ttulo2"/>
+        <w:rPr>
+          <w:lang w:eastAsia="es-CO"/>
+        </w:rPr>
+      </w:pPr>
+      <w:r>
+        <w:rPr>
+          <w:lang w:eastAsia="es-CO"/>
+        </w:rPr>
+        <w:t>GGGGGGG</w:t>
+      </w:r>
+    </w:p>
+    <w:p>
+      <w:pPr>
+        <w:pStyle w:val="Ttulo2"/>
+        <w:rPr>
+          <w:lang w:eastAsia="es-CO"/>
+        </w:rPr>
+      </w:pPr>
+      <w:r>
+        <w:rPr>
+          <w:noProof/>
+          <w:lang w:val="en-US"/>
+        </w:rPr>
+        <w:drawing>
+          <wp:anchor distT="0" distB="0" distL="114300" distR="114300" simplePos="0" relativeHeight="251669504" behindDoc="0" locked="0" layoutInCell="1" allowOverlap="1" wp14:anchorId="029FB42A" wp14:editId="43CF705F">
+            <wp:simplePos x="0" y="0"/>
+            <wp:positionH relativeFrom="margin">
+              <wp:align>center</wp:align>
+            </wp:positionH>
+            <wp:positionV relativeFrom="paragraph">
+              <wp:posOffset>41910</wp:posOffset>
+            </wp:positionV>
+            <wp:extent cx="5629275" cy="3999431"/>
+            <wp:effectExtent l="0" t="0" r="0" b="1270"/>
+            <wp:wrapNone/>
+            <wp:docPr id="14" name="Imagen 14"/>
+            <wp:cNvGraphicFramePr>
+              <a:graphicFrameLocks xmlns:a="http://schemas.openxmlformats.org/drawingml/2006/main" noChangeAspect="1"/>
+            </wp:cNvGraphicFramePr>
+            <a:graphic xmlns:a="http://schemas.openxmlformats.org/drawingml/2006/main">
+              <a:graphicData uri="http://schemas.openxmlformats.org/drawingml/2006/picture">
+                <pic:pic xmlns:pic="http://schemas.openxmlformats.org/drawingml/2006/picture">
+                  <pic:nvPicPr>
+                    <pic:cNvPr id="1" name=""/>
+                    <pic:cNvPicPr/>
+                  </pic:nvPicPr>
+                  <pic:blipFill>
+                    <a:blip r:embed="rId17">
+                      <a:extLst>
+                        <a:ext uri="{28A0092B-C50C-407E-A947-70E740481C1C}">
+                          <a14:useLocalDpi xmlns:a14="http://schemas.microsoft.com/office/drawing/2010/main" val="0"/>
+                        </a:ext>
+                      </a:extLst>
+                    </a:blip>
+                    <a:stretch>
+                      <a:fillRect/>
+                    </a:stretch>
+                  </pic:blipFill>
+                  <pic:spPr>
+                    <a:xfrm>
+                      <a:off x="0" y="0"/>
+                      <a:ext cx="5629275" cy="3999431"/>
+                    </a:xfrm>
+                    <a:prstGeom prst="rect">
+                      <a:avLst/>
+                    </a:prstGeom>
+                  </pic:spPr>
+                </pic:pic>
+              </a:graphicData>
+            </a:graphic>
+          </wp:anchor>
+        </w:drawing>
+      </w:r>
+    </w:p>
+    <w:p>
+      <w:pPr>
+        <w:pStyle w:val="Ttulo2"/>
+        <w:rPr>
+          <w:lang w:eastAsia="es-CO"/>
+        </w:rPr>
+      </w:pPr>
+    </w:p>
+    <w:p>
+      <w:pPr>
+        <w:pStyle w:val="Ttulo2"/>
+        <w:rPr>
+          <w:lang w:eastAsia="es-CO"/>
+        </w:rPr>
+      </w:pPr>
+    </w:p>
+    <w:p>
+      <w:pPr>
+        <w:pStyle w:val="Ttulo2"/>
+        <w:rPr>
+          <w:lang w:eastAsia="es-CO"/>
+        </w:rPr>
+      </w:pPr>
+    </w:p>
+    <w:p>
+      <w:pPr>
+        <w:pStyle w:val="Ttulo2"/>
+        <w:rPr>
+          <w:lang w:eastAsia="es-CO"/>
+        </w:rPr>
+      </w:pPr>
+    </w:p>
+    <w:p>
+      <w:pPr>
+        <w:pStyle w:val="Ttulo2"/>
+        <w:rPr>
+          <w:lang w:eastAsia="es-CO"/>
+        </w:rPr>
+      </w:pPr>
+    </w:p>
+    <w:p>
+      <w:pPr>
+        <w:rPr>
+          <w:lang w:eastAsia="es-CO"/>
+        </w:rPr>
+      </w:pPr>
+    </w:p>
+    <w:p>
+      <w:pPr>
+        <w:rPr>
+          <w:lang w:eastAsia="es-CO"/>
+        </w:rPr>
+      </w:pPr>
+    </w:p>
+    <w:p>
+      <w:pPr>
+        <w:rPr>
+          <w:lang w:eastAsia="es-CO"/>
+        </w:rPr>
+      </w:pPr>
+    </w:p>
+    <w:p>
+      <w:pPr>
+        <w:pStyle w:val="Ttulo2"/>
+        <w:rPr>
+          <w:rFonts w:asciiTheme="minorHAnsi" w:eastAsiaTheme="minorHAnsi" w:hAnsiTheme="minorHAnsi" w:cstheme="minorBidi"/>
+          <w:b w:val="0"/>
+          <w:color w:val="auto"/>
+          <w:sz w:val="22"/>
+          <w:szCs w:val="22"/>
+          <w:lang w:eastAsia="es-CO"/>
+        </w:rPr>
+      </w:pPr>
+    </w:p>
+    <w:p>
+      <w:pPr>
+        <w:rPr>
+          <w:lang w:eastAsia="es-CO"/>
+        </w:rPr>
+      </w:pPr>
+    </w:p>
+    <w:p>
+      <w:pPr>
+        <w:pStyle w:val="Ttulo2"/>
+        <w:rPr>
+          <w:rFonts w:asciiTheme="minorHAnsi" w:eastAsiaTheme="minorHAnsi" w:hAnsiTheme="minorHAnsi" w:cstheme="minorBidi"/>
+          <w:b w:val="0"/>
+          <w:color w:val="auto"/>
+          <w:sz w:val="22"/>
+          <w:szCs w:val="22"/>
+          <w:lang w:eastAsia="es-CO"/>
+        </w:rPr>
+      </w:pPr>
+    </w:p>
+    <w:p>
+      <w:pPr>
+        <w:pStyle w:val="Ttulo2"/>
+        <w:rPr>
+          <w:lang w:eastAsia="es-CO"/>
+        </w:rPr>
+      </w:pPr>
       <w:r>
         <w:rPr>
           <w:lang w:eastAsia="es-CO"/>
@@ -1811,16 +5107,135 @@
     </w:p>
     <w:p>
       <w:pPr>
+        <w:rPr>
+          <w:lang w:eastAsia="es-CO"/>
+        </w:rPr>
+      </w:pPr>
+      <w:r>
+        <w:rPr>
+          <w:noProof/>
+          <w:lang w:val="en-US"/>
+        </w:rPr>
+        <w:drawing>
+          <wp:inline distT="0" distB="0" distL="0" distR="0" wp14:anchorId="696785EF" wp14:editId="438A21A7">
+            <wp:extent cx="5943600" cy="4846955"/>
+            <wp:effectExtent l="0" t="0" r="0" b="0"/>
+            <wp:docPr id="6" name="Imagen 6"/>
+            <wp:cNvGraphicFramePr>
+              <a:graphicFrameLocks xmlns:a="http://schemas.openxmlformats.org/drawingml/2006/main" noChangeAspect="1"/>
+            </wp:cNvGraphicFramePr>
+            <a:graphic xmlns:a="http://schemas.openxmlformats.org/drawingml/2006/main">
+              <a:graphicData uri="http://schemas.openxmlformats.org/drawingml/2006/picture">
+                <pic:pic xmlns:pic="http://schemas.openxmlformats.org/drawingml/2006/picture">
+                  <pic:nvPicPr>
+                    <pic:cNvPr id="6" name="SequenceDiagram.png"/>
+                    <pic:cNvPicPr/>
+                  </pic:nvPicPr>
+                  <pic:blipFill>
+                    <a:blip r:embed="rId18">
+                      <a:extLst>
+                        <a:ext uri="{28A0092B-C50C-407E-A947-70E740481C1C}">
+                          <a14:useLocalDpi xmlns:a14="http://schemas.microsoft.com/office/drawing/2010/main" val="0"/>
+                        </a:ext>
+                      </a:extLst>
+                    </a:blip>
+                    <a:stretch>
+                      <a:fillRect/>
+                    </a:stretch>
+                  </pic:blipFill>
+                  <pic:spPr>
+                    <a:xfrm>
+                      <a:off x="0" y="0"/>
+                      <a:ext cx="5943600" cy="4846955"/>
+                    </a:xfrm>
+                    <a:prstGeom prst="rect">
+                      <a:avLst/>
+                    </a:prstGeom>
+                  </pic:spPr>
+                </pic:pic>
+              </a:graphicData>
+            </a:graphic>
+          </wp:inline>
+        </w:drawing>
+      </w:r>
+    </w:p>
+    <w:p>
+      <w:pPr>
         <w:pStyle w:val="Ttulo2"/>
         <w:rPr>
           <w:lang w:eastAsia="es-CO"/>
         </w:rPr>
       </w:pPr>
       <w:bookmarkStart w:id="11" w:name="_Toc89575465"/>
+    </w:p>
+    <w:p>
+      <w:pPr>
+        <w:rPr>
+          <w:lang w:eastAsia="es-CO"/>
+        </w:rPr>
+      </w:pPr>
+    </w:p>
+    <w:p>
+      <w:pPr>
+        <w:rPr>
+          <w:lang w:eastAsia="es-CO"/>
+        </w:rPr>
+      </w:pPr>
+    </w:p>
+    <w:p>
+      <w:pPr>
+        <w:rPr>
+          <w:lang w:eastAsia="es-CO"/>
+        </w:rPr>
+      </w:pPr>
+    </w:p>
+    <w:p>
+      <w:pPr>
+        <w:rPr>
+          <w:lang w:eastAsia="es-CO"/>
+        </w:rPr>
+      </w:pPr>
+    </w:p>
+    <w:p>
+      <w:pPr>
+        <w:rPr>
+          <w:lang w:eastAsia="es-CO"/>
+        </w:rPr>
+      </w:pPr>
+    </w:p>
+    <w:p>
+      <w:pPr>
+        <w:rPr>
+          <w:lang w:eastAsia="es-CO"/>
+        </w:rPr>
+      </w:pPr>
+    </w:p>
+    <w:p>
+      <w:pPr>
+        <w:rPr>
+          <w:lang w:eastAsia="es-CO"/>
+        </w:rPr>
+      </w:pPr>
+    </w:p>
+    <w:p>
+      <w:pPr>
+        <w:rPr>
+          <w:lang w:eastAsia="es-CO"/>
+        </w:rPr>
+      </w:pPr>
+    </w:p>
+    <w:p>
+      <w:pPr>
+        <w:pStyle w:val="Ttulo2"/>
+        <w:rPr>
+          <w:lang w:eastAsia="es-CO"/>
+        </w:rPr>
+      </w:pPr>
       <w:r>
         <w:rPr>
           <w:lang w:eastAsia="es-CO"/>
         </w:rPr>
+        <w:lastRenderedPageBreak/>
         <w:t>Modelo físico de datos (Diagrama + Tablas descriptivas)</w:t>
       </w:r>
       <w:bookmarkEnd w:id="11"/>
@@ -1831,6 +5246,67 @@
           <w:lang w:eastAsia="es-CO"/>
         </w:rPr>
       </w:pPr>
+      <w:r>
+        <w:rPr>
+          <w:noProof/>
+          <w:lang w:val="en-US"/>
+        </w:rPr>
+        <w:drawing>
+          <wp:anchor distT="0" distB="0" distL="114300" distR="114300" simplePos="0" relativeHeight="251670528" behindDoc="0" locked="0" layoutInCell="1" allowOverlap="1" wp14:anchorId="225F7D44" wp14:editId="44556455">
+            <wp:simplePos x="0" y="0"/>
+            <wp:positionH relativeFrom="margin">
+              <wp:align>center</wp:align>
+            </wp:positionH>
+            <wp:positionV relativeFrom="paragraph">
+              <wp:posOffset>89535</wp:posOffset>
+            </wp:positionV>
+            <wp:extent cx="6600825" cy="3441456"/>
+            <wp:effectExtent l="0" t="0" r="0" b="0"/>
+            <wp:wrapNone/>
+            <wp:docPr id="3" name="Imagen 3"/>
+            <wp:cNvGraphicFramePr>
+              <a:graphicFrameLocks xmlns:a="http://schemas.openxmlformats.org/drawingml/2006/main" noChangeAspect="1"/>
+            </wp:cNvGraphicFramePr>
+            <a:graphic xmlns:a="http://schemas.openxmlformats.org/drawingml/2006/main">
+              <a:graphicData uri="http://schemas.openxmlformats.org/drawingml/2006/picture">
+                <pic:pic xmlns:pic="http://schemas.openxmlformats.org/drawingml/2006/picture">
+                  <pic:nvPicPr>
+                    <pic:cNvPr id="3" name="Modelo_Fisico_Relacional.png"/>
+                    <pic:cNvPicPr/>
+                  </pic:nvPicPr>
+                  <pic:blipFill>
+                    <a:blip r:embed="rId19">
+                      <a:extLst>
+                        <a:ext uri="{28A0092B-C50C-407E-A947-70E740481C1C}">
+                          <a14:useLocalDpi xmlns:a14="http://schemas.microsoft.com/office/drawing/2010/main" val="0"/>
+                        </a:ext>
+                      </a:extLst>
+                    </a:blip>
+                    <a:stretch>
+                      <a:fillRect/>
+                    </a:stretch>
+                  </pic:blipFill>
+                  <pic:spPr>
+                    <a:xfrm>
+                      <a:off x="0" y="0"/>
+                      <a:ext cx="6600825" cy="3441456"/>
+                    </a:xfrm>
+                    <a:prstGeom prst="rect">
+                      <a:avLst/>
+                    </a:prstGeom>
+                  </pic:spPr>
+                </pic:pic>
+              </a:graphicData>
+            </a:graphic>
+            <wp14:sizeRelH relativeFrom="margin">
+              <wp14:pctWidth>0</wp14:pctWidth>
+            </wp14:sizeRelH>
+            <wp14:sizeRelV relativeFrom="margin">
+              <wp14:pctHeight>0</wp14:pctHeight>
+            </wp14:sizeRelV>
+          </wp:anchor>
+        </w:drawing>
+      </w:r>
     </w:p>
     <w:p/>
     <w:sectPr>
@@ -1841,6 +5317,287 @@
     </w:sectPr>
   </w:body>
 </w:document>
+</file>
+
+<file path=word/numbering.xml><?xml version="1.0" encoding="utf-8"?>
+<w:numbering xmlns:wpc="http://schemas.microsoft.com/office/word/2010/wordprocessingCanvas" xmlns:cx="http://schemas.microsoft.com/office/drawing/2014/chartex" xmlns:mc="http://schemas.openxmlformats.org/markup-compatibility/2006" xmlns:o="urn:schemas-microsoft-com:office:office" xmlns:r="http://schemas.openxmlformats.org/officeDocument/2006/relationships" xmlns:m="http://schemas.openxmlformats.org/officeDocument/2006/math" xmlns:v="urn:schemas-microsoft-com:vml" xmlns:wp14="http://schemas.microsoft.com/office/word/2010/wordprocessingDrawing" xmlns:wp="http://schemas.openxmlformats.org/drawingml/2006/wordprocessingDrawing" xmlns:w10="urn:schemas-microsoft-com:office:word" xmlns:w="http://schemas.openxmlformats.org/wordprocessingml/2006/main" xmlns:w14="http://schemas.microsoft.com/office/word/2010/wordml" xmlns:w15="http://schemas.microsoft.com/office/word/2012/wordml" xmlns:w16se="http://schemas.microsoft.com/office/word/2015/wordml/symex" xmlns:wpg="http://schemas.microsoft.com/office/word/2010/wordprocessingGroup" xmlns:wpi="http://schemas.microsoft.com/office/word/2010/wordprocessingInk" xmlns:wne="http://schemas.microsoft.com/office/word/2006/wordml" xmlns:wps="http://schemas.microsoft.com/office/word/2010/wordprocessingShape" mc:Ignorable="w14 w15 w16se wp14">
+  <w:abstractNum w:abstractNumId="0" w15:restartNumberingAfterBreak="0">
+    <w:nsid w:val="00CD5A30"/>
+    <w:multiLevelType w:val="hybridMultilevel"/>
+    <w:tmpl w:val="066C9634"/>
+    <w:lvl w:ilvl="0" w:tplc="0409000F">
+      <w:start w:val="1"/>
+      <w:numFmt w:val="decimal"/>
+      <w:lvlText w:val="%1."/>
+      <w:lvlJc w:val="left"/>
+      <w:pPr>
+        <w:ind w:left="720" w:hanging="360"/>
+      </w:pPr>
+      <w:rPr>
+        <w:rFonts w:hint="default"/>
+      </w:rPr>
+    </w:lvl>
+    <w:lvl w:ilvl="1" w:tplc="04090019" w:tentative="1">
+      <w:start w:val="1"/>
+      <w:numFmt w:val="lowerLetter"/>
+      <w:lvlText w:val="%2."/>
+      <w:lvlJc w:val="left"/>
+      <w:pPr>
+        <w:ind w:left="1440" w:hanging="360"/>
+      </w:pPr>
+    </w:lvl>
+    <w:lvl w:ilvl="2" w:tplc="0409001B" w:tentative="1">
+      <w:start w:val="1"/>
+      <w:numFmt w:val="lowerRoman"/>
+      <w:lvlText w:val="%3."/>
+      <w:lvlJc w:val="right"/>
+      <w:pPr>
+        <w:ind w:left="2160" w:hanging="180"/>
+      </w:pPr>
+    </w:lvl>
+    <w:lvl w:ilvl="3" w:tplc="0409000F" w:tentative="1">
+      <w:start w:val="1"/>
+      <w:numFmt w:val="decimal"/>
+      <w:lvlText w:val="%4."/>
+      <w:lvlJc w:val="left"/>
+      <w:pPr>
+        <w:ind w:left="2880" w:hanging="360"/>
+      </w:pPr>
+    </w:lvl>
+    <w:lvl w:ilvl="4" w:tplc="04090019" w:tentative="1">
+      <w:start w:val="1"/>
+      <w:numFmt w:val="lowerLetter"/>
+      <w:lvlText w:val="%5."/>
+      <w:lvlJc w:val="left"/>
+      <w:pPr>
+        <w:ind w:left="3600" w:hanging="360"/>
+      </w:pPr>
+    </w:lvl>
+    <w:lvl w:ilvl="5" w:tplc="0409001B" w:tentative="1">
+      <w:start w:val="1"/>
+      <w:numFmt w:val="lowerRoman"/>
+      <w:lvlText w:val="%6."/>
+      <w:lvlJc w:val="right"/>
+      <w:pPr>
+        <w:ind w:left="4320" w:hanging="180"/>
+      </w:pPr>
+    </w:lvl>
+    <w:lvl w:ilvl="6" w:tplc="0409000F" w:tentative="1">
+      <w:start w:val="1"/>
+      <w:numFmt w:val="decimal"/>
+      <w:lvlText w:val="%7."/>
+      <w:lvlJc w:val="left"/>
+      <w:pPr>
+        <w:ind w:left="5040" w:hanging="360"/>
+      </w:pPr>
+    </w:lvl>
+    <w:lvl w:ilvl="7" w:tplc="04090019" w:tentative="1">
+      <w:start w:val="1"/>
+      <w:numFmt w:val="lowerLetter"/>
+      <w:lvlText w:val="%8."/>
+      <w:lvlJc w:val="left"/>
+      <w:pPr>
+        <w:ind w:left="5760" w:hanging="360"/>
+      </w:pPr>
+    </w:lvl>
+    <w:lvl w:ilvl="8" w:tplc="0409001B" w:tentative="1">
+      <w:start w:val="1"/>
+      <w:numFmt w:val="lowerRoman"/>
+      <w:lvlText w:val="%9."/>
+      <w:lvlJc w:val="right"/>
+      <w:pPr>
+        <w:ind w:left="6480" w:hanging="180"/>
+      </w:pPr>
+    </w:lvl>
+  </w:abstractNum>
+  <w:abstractNum w:abstractNumId="1" w15:restartNumberingAfterBreak="0">
+    <w:nsid w:val="537902F6"/>
+    <w:multiLevelType w:val="hybridMultilevel"/>
+    <w:tmpl w:val="BBFC2490"/>
+    <w:lvl w:ilvl="0" w:tplc="0409000F">
+      <w:start w:val="1"/>
+      <w:numFmt w:val="decimal"/>
+      <w:lvlText w:val="%1."/>
+      <w:lvlJc w:val="left"/>
+      <w:pPr>
+        <w:ind w:left="720" w:hanging="360"/>
+      </w:pPr>
+      <w:rPr>
+        <w:rFonts w:hint="default"/>
+      </w:rPr>
+    </w:lvl>
+    <w:lvl w:ilvl="1" w:tplc="04090019" w:tentative="1">
+      <w:start w:val="1"/>
+      <w:numFmt w:val="lowerLetter"/>
+      <w:lvlText w:val="%2."/>
+      <w:lvlJc w:val="left"/>
+      <w:pPr>
+        <w:ind w:left="1440" w:hanging="360"/>
+      </w:pPr>
+    </w:lvl>
+    <w:lvl w:ilvl="2" w:tplc="0409001B" w:tentative="1">
+      <w:start w:val="1"/>
+      <w:numFmt w:val="lowerRoman"/>
+      <w:lvlText w:val="%3."/>
+      <w:lvlJc w:val="right"/>
+      <w:pPr>
+        <w:ind w:left="2160" w:hanging="180"/>
+      </w:pPr>
+    </w:lvl>
+    <w:lvl w:ilvl="3" w:tplc="0409000F" w:tentative="1">
+      <w:start w:val="1"/>
+      <w:numFmt w:val="decimal"/>
+      <w:lvlText w:val="%4."/>
+      <w:lvlJc w:val="left"/>
+      <w:pPr>
+        <w:ind w:left="2880" w:hanging="360"/>
+      </w:pPr>
+    </w:lvl>
+    <w:lvl w:ilvl="4" w:tplc="04090019" w:tentative="1">
+      <w:start w:val="1"/>
+      <w:numFmt w:val="lowerLetter"/>
+      <w:lvlText w:val="%5."/>
+      <w:lvlJc w:val="left"/>
+      <w:pPr>
+        <w:ind w:left="3600" w:hanging="360"/>
+      </w:pPr>
+    </w:lvl>
+    <w:lvl w:ilvl="5" w:tplc="0409001B" w:tentative="1">
+      <w:start w:val="1"/>
+      <w:numFmt w:val="lowerRoman"/>
+      <w:lvlText w:val="%6."/>
+      <w:lvlJc w:val="right"/>
+      <w:pPr>
+        <w:ind w:left="4320" w:hanging="180"/>
+      </w:pPr>
+    </w:lvl>
+    <w:lvl w:ilvl="6" w:tplc="0409000F" w:tentative="1">
+      <w:start w:val="1"/>
+      <w:numFmt w:val="decimal"/>
+      <w:lvlText w:val="%7."/>
+      <w:lvlJc w:val="left"/>
+      <w:pPr>
+        <w:ind w:left="5040" w:hanging="360"/>
+      </w:pPr>
+    </w:lvl>
+    <w:lvl w:ilvl="7" w:tplc="04090019" w:tentative="1">
+      <w:start w:val="1"/>
+      <w:numFmt w:val="lowerLetter"/>
+      <w:lvlText w:val="%8."/>
+      <w:lvlJc w:val="left"/>
+      <w:pPr>
+        <w:ind w:left="5760" w:hanging="360"/>
+      </w:pPr>
+    </w:lvl>
+    <w:lvl w:ilvl="8" w:tplc="0409001B" w:tentative="1">
+      <w:start w:val="1"/>
+      <w:numFmt w:val="lowerRoman"/>
+      <w:lvlText w:val="%9."/>
+      <w:lvlJc w:val="right"/>
+      <w:pPr>
+        <w:ind w:left="6480" w:hanging="180"/>
+      </w:pPr>
+    </w:lvl>
+  </w:abstractNum>
+  <w:abstractNum w:abstractNumId="2" w15:restartNumberingAfterBreak="0">
+    <w:nsid w:val="7437264C"/>
+    <w:multiLevelType w:val="hybridMultilevel"/>
+    <w:tmpl w:val="A8AAF4C8"/>
+    <w:lvl w:ilvl="0" w:tplc="0409000F">
+      <w:start w:val="1"/>
+      <w:numFmt w:val="decimal"/>
+      <w:lvlText w:val="%1."/>
+      <w:lvlJc w:val="left"/>
+      <w:pPr>
+        <w:ind w:left="720" w:hanging="360"/>
+      </w:pPr>
+      <w:rPr>
+        <w:rFonts w:hint="default"/>
+      </w:rPr>
+    </w:lvl>
+    <w:lvl w:ilvl="1" w:tplc="04090019" w:tentative="1">
+      <w:start w:val="1"/>
+      <w:numFmt w:val="lowerLetter"/>
+      <w:lvlText w:val="%2."/>
+      <w:lvlJc w:val="left"/>
+      <w:pPr>
+        <w:ind w:left="1440" w:hanging="360"/>
+      </w:pPr>
+    </w:lvl>
+    <w:lvl w:ilvl="2" w:tplc="0409001B" w:tentative="1">
+      <w:start w:val="1"/>
+      <w:numFmt w:val="lowerRoman"/>
+      <w:lvlText w:val="%3."/>
+      <w:lvlJc w:val="right"/>
+      <w:pPr>
+        <w:ind w:left="2160" w:hanging="180"/>
+      </w:pPr>
+    </w:lvl>
+    <w:lvl w:ilvl="3" w:tplc="0409000F" w:tentative="1">
+      <w:start w:val="1"/>
+      <w:numFmt w:val="decimal"/>
+      <w:lvlText w:val="%4."/>
+      <w:lvlJc w:val="left"/>
+      <w:pPr>
+        <w:ind w:left="2880" w:hanging="360"/>
+      </w:pPr>
+    </w:lvl>
+    <w:lvl w:ilvl="4" w:tplc="04090019" w:tentative="1">
+      <w:start w:val="1"/>
+      <w:numFmt w:val="lowerLetter"/>
+      <w:lvlText w:val="%5."/>
+      <w:lvlJc w:val="left"/>
+      <w:pPr>
+        <w:ind w:left="3600" w:hanging="360"/>
+      </w:pPr>
+    </w:lvl>
+    <w:lvl w:ilvl="5" w:tplc="0409001B" w:tentative="1">
+      <w:start w:val="1"/>
+      <w:numFmt w:val="lowerRoman"/>
+      <w:lvlText w:val="%6."/>
+      <w:lvlJc w:val="right"/>
+      <w:pPr>
+        <w:ind w:left="4320" w:hanging="180"/>
+      </w:pPr>
+    </w:lvl>
+    <w:lvl w:ilvl="6" w:tplc="0409000F" w:tentative="1">
+      <w:start w:val="1"/>
+      <w:numFmt w:val="decimal"/>
+      <w:lvlText w:val="%7."/>
+      <w:lvlJc w:val="left"/>
+      <w:pPr>
+        <w:ind w:left="5040" w:hanging="360"/>
+      </w:pPr>
+    </w:lvl>
+    <w:lvl w:ilvl="7" w:tplc="04090019" w:tentative="1">
+      <w:start w:val="1"/>
+      <w:numFmt w:val="lowerLetter"/>
+      <w:lvlText w:val="%8."/>
+      <w:lvlJc w:val="left"/>
+      <w:pPr>
+        <w:ind w:left="5760" w:hanging="360"/>
+      </w:pPr>
+    </w:lvl>
+    <w:lvl w:ilvl="8" w:tplc="0409001B" w:tentative="1">
+      <w:start w:val="1"/>
+      <w:numFmt w:val="lowerRoman"/>
+      <w:lvlText w:val="%9."/>
+      <w:lvlJc w:val="right"/>
+      <w:pPr>
+        <w:ind w:left="6480" w:hanging="180"/>
+      </w:pPr>
+    </w:lvl>
+  </w:abstractNum>
+  <w:num w:numId="1">
+    <w:abstractNumId w:val="1"/>
+  </w:num>
+  <w:num w:numId="2">
+    <w:abstractNumId w:val="0"/>
+  </w:num>
+  <w:num w:numId="3">
+    <w:abstractNumId w:val="2"/>
+  </w:num>
+</w:numbering>
 </file>
 
 <file path=word/styles.xml><?xml version="1.0" encoding="utf-8"?>
@@ -2440,6 +6197,17 @@
       <w:u w:val="single"/>
     </w:rPr>
   </w:style>
+  <w:style w:type="paragraph" w:styleId="Prrafodelista">
+    <w:name w:val="List Paragraph"/>
+    <w:basedOn w:val="Normal"/>
+    <w:uiPriority w:val="34"/>
+    <w:qFormat/>
+    <w:rsid w:val="003B263C"/>
+    <w:pPr>
+      <w:ind w:left="720"/>
+      <w:contextualSpacing/>
+    </w:pPr>
+  </w:style>
 </w:styles>
 </file>
 
@@ -2709,7 +6477,7 @@
 </file>
 
 <file path=customXml/itemProps1.xml><?xml version="1.0" encoding="utf-8"?>
-<ds:datastoreItem xmlns:ds="http://schemas.openxmlformats.org/officeDocument/2006/customXml" ds:itemID="{71F943E8-EB83-4A6E-BCE2-3923761B1321}">
+<ds:datastoreItem xmlns:ds="http://schemas.openxmlformats.org/officeDocument/2006/customXml" ds:itemID="{4D08DEC7-B370-4E13-BE23-AE0B8D9501B8}">
   <ds:schemaRefs>
     <ds:schemaRef ds:uri="http://schemas.openxmlformats.org/officeDocument/2006/bibliography"/>
   </ds:schemaRefs>

</xml_diff>

<commit_message>
Se desarrolla cambios en el proyecto doc, se trabaja en consultar prueba, en op3, y se crea el head y el holii
</commit_message>
<xml_diff>
--- a/documentacion/Proyecto Formativo.docx
+++ b/documentacion/Proyecto Formativo.docx
@@ -1005,6 +1005,7 @@
       <w:bookmarkEnd w:id="1"/>
     </w:p>
     <w:p>
+      <w:bookmarkStart w:id="2" w:name="_GoBack"/>
       <w:r>
         <w:rPr>
           <w:noProof/>
@@ -1066,6 +1067,7 @@
           </wp:anchor>
         </w:drawing>
       </w:r>
+      <w:bookmarkEnd w:id="2"/>
     </w:p>
     <w:p/>
     <w:p/>
@@ -1096,7 +1098,7 @@
       <w:pPr>
         <w:pStyle w:val="Ttulo2"/>
       </w:pPr>
-      <w:bookmarkStart w:id="2" w:name="_Toc89635301"/>
+      <w:bookmarkStart w:id="3" w:name="_Toc89635301"/>
       <w:r>
         <w:rPr>
           <w:rFonts w:eastAsia="Times New Roman"/>
@@ -1105,7 +1107,7 @@
         <w:lastRenderedPageBreak/>
         <w:t>Escenarios de casos de uso</w:t>
       </w:r>
-      <w:bookmarkEnd w:id="2"/>
+      <w:bookmarkEnd w:id="3"/>
     </w:p>
     <w:p/>
     <w:tbl>
@@ -12248,12 +12250,12 @@
       <w:pPr>
         <w:pStyle w:val="Ttulo1"/>
       </w:pPr>
-      <w:bookmarkStart w:id="3" w:name="_Toc89635302"/>
+      <w:bookmarkStart w:id="4" w:name="_Toc89635302"/>
       <w:r>
         <w:lastRenderedPageBreak/>
         <w:t>Modelo de Análisis</w:t>
       </w:r>
-      <w:bookmarkEnd w:id="3"/>
+      <w:bookmarkEnd w:id="4"/>
     </w:p>
     <w:p>
       <w:pPr>
@@ -12262,7 +12264,7 @@
           <w:lang w:eastAsia="es-CO"/>
         </w:rPr>
       </w:pPr>
-      <w:bookmarkStart w:id="4" w:name="_Toc89635303"/>
+      <w:bookmarkStart w:id="5" w:name="_Toc89635303"/>
       <w:r>
         <w:rPr>
           <w:lang w:eastAsia="es-CO"/>
@@ -12281,7 +12283,7 @@
         </w:rPr>
         <w:t>)</w:t>
       </w:r>
-      <w:bookmarkEnd w:id="4"/>
+      <w:bookmarkEnd w:id="5"/>
     </w:p>
     <w:p>
       <w:pPr>
@@ -12296,7 +12298,6 @@
           <w:lang w:eastAsia="es-CO"/>
         </w:rPr>
       </w:pPr>
-      <w:bookmarkStart w:id="5" w:name="_GoBack"/>
       <w:r>
         <w:rPr>
           <w:noProof/>
@@ -12365,7 +12366,6 @@
           </wp:anchor>
         </w:drawing>
       </w:r>
-      <w:bookmarkEnd w:id="5"/>
     </w:p>
     <w:p>
       <w:pPr>
@@ -28462,7 +28462,7 @@
 </file>
 
 <file path=customXml/itemProps1.xml><?xml version="1.0" encoding="utf-8"?>
-<ds:datastoreItem xmlns:ds="http://schemas.openxmlformats.org/officeDocument/2006/customXml" ds:itemID="{A0136077-6739-4F3F-99D8-3A3A4F959158}">
+<ds:datastoreItem xmlns:ds="http://schemas.openxmlformats.org/officeDocument/2006/customXml" ds:itemID="{81303F02-73A7-44FD-9050-587ACA2B4B67}">
   <ds:schemaRefs>
     <ds:schemaRef ds:uri="http://schemas.openxmlformats.org/officeDocument/2006/bibliography"/>
   </ds:schemaRefs>

</xml_diff>